<commit_message>
chapter 7 almost done.
</commit_message>
<xml_diff>
--- a/07-ValidatingCode/chapter 7 validating the code.docx
+++ b/07-ValidatingCode/chapter 7 validating the code.docx
@@ -46,20 +46,81 @@
         <w:pStyle w:val="BodyText"/>
       </w:pPr>
       <w:r>
-        <w:t>DRE</w:t>
-      </w:r>
-    </w:p>
-    <w:p>
-      <w:pPr>
-        <w:pStyle w:val="BodyText"/>
-      </w:pPr>
-      <w:r>
-        <w:t>Capers jones article</w:t>
-      </w:r>
-    </w:p>
-    <w:p>
-      <w:pPr>
-        <w:pStyle w:val="BodyText"/>
+        <w:t>From the research that our industry has available, and summarized by Capers Jones, “the cost of finding and fixing bugs or defects is the largest single expense element in the history of software”</w:t>
+      </w:r>
+      <w:r>
+        <w:rPr>
+          <w:rStyle w:val="FootnoteReference"/>
+        </w:rPr>
+        <w:footnoteReference w:id="1"/>
+      </w:r>
+      <w:r>
+        <w:t xml:space="preserve">. Mr. Jones goes on to report that for the expected </w:t>
+      </w:r>
+      <w:proofErr w:type="gramStart"/>
+      <w:r>
+        <w:t>25 year</w:t>
+      </w:r>
+      <w:proofErr w:type="gramEnd"/>
+      <w:r>
+        <w:t xml:space="preserve"> life span of a 500,000 line-of-code .Net system (estimated at 52 LOC C# to 1 Function Point</w:t>
+      </w:r>
+      <w:r>
+        <w:rPr>
+          <w:rStyle w:val="FootnoteReference"/>
+        </w:rPr>
+        <w:footnoteReference w:id="2"/>
+      </w:r>
+      <w:r>
+        <w:t xml:space="preserve">), almost $0.50 of our of every dollar will be spent on finding and fixing bugs. </w:t>
+      </w:r>
+      <w:r>
+        <w:t>A review of the available quality research would be beneficial to anyone looking to put together a high-performing DevOps environment.</w:t>
+      </w:r>
+    </w:p>
+    <w:p>
+      <w:pPr>
+        <w:pStyle w:val="BodyText"/>
+      </w:pPr>
+    </w:p>
+    <w:p>
+      <w:pPr>
+        <w:pStyle w:val="BodyText"/>
+      </w:pPr>
+      <w:r>
+        <w:t xml:space="preserve">To summarize, defect removal efficiency (DRE) is a metric that has a basic in industry research. Among </w:t>
+      </w:r>
+      <w:proofErr w:type="gramStart"/>
+      <w:r>
+        <w:t>all of</w:t>
+      </w:r>
+      <w:proofErr w:type="gramEnd"/>
+      <w:r>
+        <w:t xml:space="preserve"> the methods and techniques that are available for maximizing DRE, three emerge as a good balance of investment while together having a track record of achieving the range of 85%-95% DRE. This should be considered the minimal starting point. Excluding any of these techniques will almost certainly yield poor quality given that other techniques are not show</w:t>
+      </w:r>
+      <w:r>
+        <w:t>n</w:t>
+      </w:r>
+      <w:r>
+        <w:t xml:space="preserve"> to make up for the lack of these. </w:t>
+      </w:r>
+      <w:r>
+        <w:t xml:space="preserve">Use </w:t>
+      </w:r>
+      <w:r>
+        <w:t xml:space="preserve">these as an essential starting point and evaluate what your standard should be. </w:t>
+      </w:r>
+      <w:r>
+        <w:t>The three essential defect removal techniques are:</w:t>
+      </w:r>
+    </w:p>
+    <w:p>
+      <w:pPr>
+        <w:pStyle w:val="BodyText"/>
+        <w:numPr>
+          <w:ilvl w:val="0"/>
+          <w:numId w:val="40"/>
+        </w:numPr>
       </w:pPr>
       <w:r>
         <w:t>Static analysis</w:t>
@@ -68,17 +129,401 @@
     <w:p>
       <w:pPr>
         <w:pStyle w:val="BodyText"/>
-      </w:pPr>
-      <w:r>
-        <w:t xml:space="preserve">Testing </w:t>
-      </w:r>
-    </w:p>
-    <w:p>
-      <w:pPr>
-        <w:pStyle w:val="BodyText"/>
-      </w:pPr>
-      <w:r>
-        <w:t>Inspection</w:t>
+        <w:numPr>
+          <w:ilvl w:val="0"/>
+          <w:numId w:val="40"/>
+        </w:numPr>
+      </w:pPr>
+      <w:r>
+        <w:t>Testing</w:t>
+      </w:r>
+    </w:p>
+    <w:p>
+      <w:pPr>
+        <w:pStyle w:val="BodyText"/>
+        <w:numPr>
+          <w:ilvl w:val="0"/>
+          <w:numId w:val="40"/>
+        </w:numPr>
+      </w:pPr>
+      <w:r>
+        <w:t>Inspections</w:t>
+      </w:r>
+    </w:p>
+    <w:p>
+      <w:pPr>
+        <w:pStyle w:val="BodyText"/>
+      </w:pPr>
+    </w:p>
+    <w:p>
+      <w:pPr>
+        <w:pStyle w:val="BodyText"/>
+      </w:pPr>
+      <w:r>
+        <w:t>Discussing 85% isn’t worthwhile without knowing how many defects we should expect to be generated in a given software project. Only then would we know how many defects would have to be caught and fixed in order to arrive at the 85% DRE level. And after this, what number of defects are shipped to production if 15% of them escape? Capers Jones summarizes this research as well in his 2016 article “Exceeding 99% in Defect Removal Efficiency (DRE) for Software”</w:t>
+      </w:r>
+      <w:r>
+        <w:rPr>
+          <w:rStyle w:val="FootnoteReference"/>
+        </w:rPr>
+        <w:footnoteReference w:id="3"/>
+      </w:r>
+      <w:r>
+        <w:t>. The following table shows the average defects potentials by phase of work. These are the average rate of defects generated by each type of work from software projects studies through 2016</w:t>
+      </w:r>
+    </w:p>
+    <w:tbl>
+      <w:tblPr>
+        <w:tblStyle w:val="PlainTable4"/>
+        <w:tblW w:w="0" w:type="auto"/>
+        <w:tblLook w:val="06A0" w:firstRow="1" w:lastRow="0" w:firstColumn="1" w:lastColumn="0" w:noHBand="1" w:noVBand="1"/>
+      </w:tblPr>
+      <w:tblGrid>
+        <w:gridCol w:w="5035"/>
+        <w:gridCol w:w="5035"/>
+      </w:tblGrid>
+      <w:tr>
+        <w:trPr>
+          <w:cnfStyle w:val="100000000000" w:firstRow="1" w:lastRow="0" w:firstColumn="0" w:lastColumn="0" w:oddVBand="0" w:evenVBand="0" w:oddHBand="0" w:evenHBand="0" w:firstRowFirstColumn="0" w:firstRowLastColumn="0" w:lastRowFirstColumn="0" w:lastRowLastColumn="0"/>
+        </w:trPr>
+        <w:tc>
+          <w:tcPr>
+            <w:cnfStyle w:val="001000000000" w:firstRow="0" w:lastRow="0" w:firstColumn="1" w:lastColumn="0" w:oddVBand="0" w:evenVBand="0" w:oddHBand="0" w:evenHBand="0" w:firstRowFirstColumn="0" w:firstRowLastColumn="0" w:lastRowFirstColumn="0" w:lastRowLastColumn="0"/>
+            <w:tcW w:w="5035" w:type="dxa"/>
+          </w:tcPr>
+          <w:p>
+            <w:pPr>
+              <w:pStyle w:val="TableHeading"/>
+            </w:pPr>
+            <w:r>
+              <w:t>Phase of work</w:t>
+            </w:r>
+          </w:p>
+        </w:tc>
+        <w:tc>
+          <w:tcPr>
+            <w:tcW w:w="5035" w:type="dxa"/>
+          </w:tcPr>
+          <w:p>
+            <w:pPr>
+              <w:pStyle w:val="TableHeading"/>
+              <w:cnfStyle w:val="100000000000" w:firstRow="1" w:lastRow="0" w:firstColumn="0" w:lastColumn="0" w:oddVBand="0" w:evenVBand="0" w:oddHBand="0" w:evenHBand="0" w:firstRowFirstColumn="0" w:firstRowLastColumn="0" w:lastRowFirstColumn="0" w:lastRowLastColumn="0"/>
+            </w:pPr>
+            <w:r>
+              <w:t>Defects per 100 lines of C# (</w:t>
+            </w:r>
+            <w:r>
+              <w:t xml:space="preserve">1 FP = </w:t>
+            </w:r>
+            <w:r>
+              <w:t>~52 C#)</w:t>
+            </w:r>
+          </w:p>
+        </w:tc>
+      </w:tr>
+      <w:tr>
+        <w:tc>
+          <w:tcPr>
+            <w:cnfStyle w:val="001000000000" w:firstRow="0" w:lastRow="0" w:firstColumn="1" w:lastColumn="0" w:oddVBand="0" w:evenVBand="0" w:oddHBand="0" w:evenHBand="0" w:firstRowFirstColumn="0" w:firstRowLastColumn="0" w:lastRowFirstColumn="0" w:lastRowLastColumn="0"/>
+            <w:tcW w:w="5035" w:type="dxa"/>
+          </w:tcPr>
+          <w:p>
+            <w:pPr>
+              <w:pStyle w:val="TableText"/>
+            </w:pPr>
+            <w:r>
+              <w:t>Requirements</w:t>
+            </w:r>
+          </w:p>
+        </w:tc>
+        <w:tc>
+          <w:tcPr>
+            <w:tcW w:w="5035" w:type="dxa"/>
+          </w:tcPr>
+          <w:p>
+            <w:pPr>
+              <w:pStyle w:val="TableText"/>
+              <w:cnfStyle w:val="000000000000" w:firstRow="0" w:lastRow="0" w:firstColumn="0" w:lastColumn="0" w:oddVBand="0" w:evenVBand="0" w:oddHBand="0" w:evenHBand="0" w:firstRowFirstColumn="0" w:firstRowLastColumn="0" w:lastRowFirstColumn="0" w:lastRowLastColumn="0"/>
+            </w:pPr>
+            <w:r>
+              <w:t>1.35</w:t>
+            </w:r>
+          </w:p>
+        </w:tc>
+      </w:tr>
+      <w:tr>
+        <w:tc>
+          <w:tcPr>
+            <w:cnfStyle w:val="001000000000" w:firstRow="0" w:lastRow="0" w:firstColumn="1" w:lastColumn="0" w:oddVBand="0" w:evenVBand="0" w:oddHBand="0" w:evenHBand="0" w:firstRowFirstColumn="0" w:firstRowLastColumn="0" w:lastRowFirstColumn="0" w:lastRowLastColumn="0"/>
+            <w:tcW w:w="5035" w:type="dxa"/>
+          </w:tcPr>
+          <w:p>
+            <w:pPr>
+              <w:pStyle w:val="TableText"/>
+            </w:pPr>
+            <w:r>
+              <w:t>Architecture</w:t>
+            </w:r>
+          </w:p>
+        </w:tc>
+        <w:tc>
+          <w:tcPr>
+            <w:tcW w:w="5035" w:type="dxa"/>
+          </w:tcPr>
+          <w:p>
+            <w:pPr>
+              <w:pStyle w:val="TableText"/>
+              <w:cnfStyle w:val="000000000000" w:firstRow="0" w:lastRow="0" w:firstColumn="0" w:lastColumn="0" w:oddVBand="0" w:evenVBand="0" w:oddHBand="0" w:evenHBand="0" w:firstRowFirstColumn="0" w:firstRowLastColumn="0" w:lastRowFirstColumn="0" w:lastRowLastColumn="0"/>
+            </w:pPr>
+            <w:r>
+              <w:t>0.19</w:t>
+            </w:r>
+          </w:p>
+        </w:tc>
+      </w:tr>
+      <w:tr>
+        <w:tc>
+          <w:tcPr>
+            <w:cnfStyle w:val="001000000000" w:firstRow="0" w:lastRow="0" w:firstColumn="1" w:lastColumn="0" w:oddVBand="0" w:evenVBand="0" w:oddHBand="0" w:evenHBand="0" w:firstRowFirstColumn="0" w:firstRowLastColumn="0" w:lastRowFirstColumn="0" w:lastRowLastColumn="0"/>
+            <w:tcW w:w="5035" w:type="dxa"/>
+          </w:tcPr>
+          <w:p>
+            <w:pPr>
+              <w:pStyle w:val="TableText"/>
+            </w:pPr>
+            <w:r>
+              <w:t>Design</w:t>
+            </w:r>
+          </w:p>
+        </w:tc>
+        <w:tc>
+          <w:tcPr>
+            <w:tcW w:w="5035" w:type="dxa"/>
+          </w:tcPr>
+          <w:p>
+            <w:pPr>
+              <w:pStyle w:val="TableText"/>
+              <w:cnfStyle w:val="000000000000" w:firstRow="0" w:lastRow="0" w:firstColumn="0" w:lastColumn="0" w:oddVBand="0" w:evenVBand="0" w:oddHBand="0" w:evenHBand="0" w:firstRowFirstColumn="0" w:firstRowLastColumn="0" w:lastRowFirstColumn="0" w:lastRowLastColumn="0"/>
+            </w:pPr>
+            <w:r>
+              <w:t>1.83</w:t>
+            </w:r>
+          </w:p>
+        </w:tc>
+      </w:tr>
+      <w:tr>
+        <w:tc>
+          <w:tcPr>
+            <w:cnfStyle w:val="001000000000" w:firstRow="0" w:lastRow="0" w:firstColumn="1" w:lastColumn="0" w:oddVBand="0" w:evenVBand="0" w:oddHBand="0" w:evenHBand="0" w:firstRowFirstColumn="0" w:firstRowLastColumn="0" w:lastRowFirstColumn="0" w:lastRowLastColumn="0"/>
+            <w:tcW w:w="5035" w:type="dxa"/>
+          </w:tcPr>
+          <w:p>
+            <w:pPr>
+              <w:pStyle w:val="TableText"/>
+            </w:pPr>
+            <w:r>
+              <w:t>Code</w:t>
+            </w:r>
+          </w:p>
+        </w:tc>
+        <w:tc>
+          <w:tcPr>
+            <w:tcW w:w="5035" w:type="dxa"/>
+          </w:tcPr>
+          <w:p>
+            <w:pPr>
+              <w:pStyle w:val="TableText"/>
+              <w:cnfStyle w:val="000000000000" w:firstRow="0" w:lastRow="0" w:firstColumn="0" w:lastColumn="0" w:oddVBand="0" w:evenVBand="0" w:oddHBand="0" w:evenHBand="0" w:firstRowFirstColumn="0" w:firstRowLastColumn="0" w:lastRowFirstColumn="0" w:lastRowLastColumn="0"/>
+            </w:pPr>
+            <w:r>
+              <w:t>2.21</w:t>
+            </w:r>
+          </w:p>
+        </w:tc>
+      </w:tr>
+      <w:tr>
+        <w:tc>
+          <w:tcPr>
+            <w:cnfStyle w:val="001000000000" w:firstRow="0" w:lastRow="0" w:firstColumn="1" w:lastColumn="0" w:oddVBand="0" w:evenVBand="0" w:oddHBand="0" w:evenHBand="0" w:firstRowFirstColumn="0" w:firstRowLastColumn="0" w:lastRowFirstColumn="0" w:lastRowLastColumn="0"/>
+            <w:tcW w:w="5035" w:type="dxa"/>
+          </w:tcPr>
+          <w:p>
+            <w:pPr>
+              <w:pStyle w:val="TableText"/>
+            </w:pPr>
+            <w:r>
+              <w:t>Security code flaws</w:t>
+            </w:r>
+          </w:p>
+        </w:tc>
+        <w:tc>
+          <w:tcPr>
+            <w:tcW w:w="5035" w:type="dxa"/>
+          </w:tcPr>
+          <w:p>
+            <w:pPr>
+              <w:pStyle w:val="TableText"/>
+              <w:cnfStyle w:val="000000000000" w:firstRow="0" w:lastRow="0" w:firstColumn="0" w:lastColumn="0" w:oddVBand="0" w:evenVBand="0" w:oddHBand="0" w:evenHBand="0" w:firstRowFirstColumn="0" w:firstRowLastColumn="0" w:lastRowFirstColumn="0" w:lastRowLastColumn="0"/>
+            </w:pPr>
+            <w:r>
+              <w:t>0.48</w:t>
+            </w:r>
+          </w:p>
+        </w:tc>
+      </w:tr>
+      <w:tr>
+        <w:tc>
+          <w:tcPr>
+            <w:cnfStyle w:val="001000000000" w:firstRow="0" w:lastRow="0" w:firstColumn="1" w:lastColumn="0" w:oddVBand="0" w:evenVBand="0" w:oddHBand="0" w:evenHBand="0" w:firstRowFirstColumn="0" w:firstRowLastColumn="0" w:lastRowFirstColumn="0" w:lastRowLastColumn="0"/>
+            <w:tcW w:w="5035" w:type="dxa"/>
+          </w:tcPr>
+          <w:p>
+            <w:pPr>
+              <w:pStyle w:val="TableText"/>
+            </w:pPr>
+            <w:r>
+              <w:t>Documents</w:t>
+            </w:r>
+          </w:p>
+        </w:tc>
+        <w:tc>
+          <w:tcPr>
+            <w:tcW w:w="5035" w:type="dxa"/>
+          </w:tcPr>
+          <w:p>
+            <w:pPr>
+              <w:pStyle w:val="TableText"/>
+              <w:cnfStyle w:val="000000000000" w:firstRow="0" w:lastRow="0" w:firstColumn="0" w:lastColumn="0" w:oddVBand="0" w:evenVBand="0" w:oddHBand="0" w:evenHBand="0" w:firstRowFirstColumn="0" w:firstRowLastColumn="0" w:lastRowFirstColumn="0" w:lastRowLastColumn="0"/>
+            </w:pPr>
+            <w:r>
+              <w:t>0.87</w:t>
+            </w:r>
+          </w:p>
+        </w:tc>
+      </w:tr>
+      <w:tr>
+        <w:tc>
+          <w:tcPr>
+            <w:cnfStyle w:val="001000000000" w:firstRow="0" w:lastRow="0" w:firstColumn="1" w:lastColumn="0" w:oddVBand="0" w:evenVBand="0" w:oddHBand="0" w:evenHBand="0" w:firstRowFirstColumn="0" w:firstRowLastColumn="0" w:lastRowFirstColumn="0" w:lastRowLastColumn="0"/>
+            <w:tcW w:w="5035" w:type="dxa"/>
+          </w:tcPr>
+          <w:p>
+            <w:pPr>
+              <w:pStyle w:val="TableText"/>
+            </w:pPr>
+            <w:r>
+              <w:t>Bad fixes</w:t>
+            </w:r>
+          </w:p>
+        </w:tc>
+        <w:tc>
+          <w:tcPr>
+            <w:tcW w:w="5035" w:type="dxa"/>
+          </w:tcPr>
+          <w:p>
+            <w:pPr>
+              <w:pStyle w:val="TableText"/>
+              <w:cnfStyle w:val="000000000000" w:firstRow="0" w:lastRow="0" w:firstColumn="0" w:lastColumn="0" w:oddVBand="0" w:evenVBand="0" w:oddHBand="0" w:evenHBand="0" w:firstRowFirstColumn="0" w:firstRowLastColumn="0" w:lastRowFirstColumn="0" w:lastRowLastColumn="0"/>
+            </w:pPr>
+            <w:r>
+              <w:t>1.25</w:t>
+            </w:r>
+          </w:p>
+        </w:tc>
+      </w:tr>
+    </w:tbl>
+    <w:p>
+      <w:pPr>
+        <w:pStyle w:val="TableCaption"/>
+      </w:pPr>
+      <w:r>
+        <w:t>Table: Defects that should be expected</w:t>
+      </w:r>
+      <w:r>
+        <w:t xml:space="preserve"> by phase of work</w:t>
+      </w:r>
+      <w:r>
+        <w:t xml:space="preserve"> per 100 lines of </w:t>
+      </w:r>
+      <w:r>
+        <w:t xml:space="preserve">resulting </w:t>
+      </w:r>
+      <w:r>
+        <w:t>C# code.</w:t>
+      </w:r>
+    </w:p>
+    <w:p>
+      <w:pPr>
+        <w:pStyle w:val="TableCaption"/>
+      </w:pPr>
+    </w:p>
+    <w:p>
+      <w:pPr>
+        <w:pStyle w:val="BodyText"/>
+      </w:pPr>
+      <w:r>
+        <w:lastRenderedPageBreak/>
+        <w:t xml:space="preserve">The research community uses Function Points to normalize projects and make them comparable. We can convert averages into comparable lines of code by using a technique called backfiring. This is where we take that the average function point of software functionality can be implemented in 52 lines of C#. We use this conversation ratio to determine what range of defect potentials might be relevant for our own software system. If our system is 10,000 lines of C# (HTML, VB, SQL all have very similar conversion ratios), we should expect a ballpark defect potential </w:t>
+      </w:r>
+      <w:proofErr w:type="gramStart"/>
+      <w:r>
+        <w:t>in the neighborhood of</w:t>
+      </w:r>
+      <w:proofErr w:type="gramEnd"/>
+      <w:r>
+        <w:t xml:space="preserve"> 800 defects, from all sources. A minimum quality bar, 85% DRE would catch 680 defects before releasing to the customer and would release to production 120. Research shows that around 25% of these released defects can be caught and fixed each year after release. </w:t>
+      </w:r>
+      <w:proofErr w:type="gramStart"/>
+      <w:r>
+        <w:t>This is why</w:t>
+      </w:r>
+      <w:proofErr w:type="gramEnd"/>
+      <w:r>
+        <w:t xml:space="preserve"> for systems that have been in production usage for many years can become quite stable – and why new changes tend to break things in a visible way, especially when users have been used to stability.</w:t>
+      </w:r>
+    </w:p>
+    <w:p>
+      <w:pPr>
+        <w:pStyle w:val="BodyText"/>
+      </w:pPr>
+    </w:p>
+    <w:p>
+      <w:pPr>
+        <w:pStyle w:val="BodyText"/>
+      </w:pPr>
+      <w:r>
+        <w:t xml:space="preserve">If our system is much larger, say 500,000 lines of code, </w:t>
+      </w:r>
+      <w:r>
+        <w:t xml:space="preserve">we should expect </w:t>
+      </w:r>
+      <w:r>
+        <w:t>around 41,000 defects to be generated from all phases of work. These number can become quite scary. If we achieve 95%</w:t>
+      </w:r>
+      <w:r>
+        <w:t xml:space="preserve"> DRE, we are still releasing over 6,000 defects to our customers. 99% DRE would bring the number of defects released to customers to around 400.  These numbers are sobering. It is tempting to think that even with industry averages like this, certainly your team is above average. One would hope so, and one should be able to articulate why. If you were to speculate to beat the averages by a factor of 2, feel free to cut these numbers in half. Even there, we can see the importance of a clear defect detection and defect removal strategy if we are to have any hope of producing a quality software system. A highly automated DevOps environment is an enabler of quality and speed, but it must be a rich pipeline, full of quality controls.</w:t>
+      </w:r>
+    </w:p>
+    <w:p>
+      <w:pPr>
+        <w:pStyle w:val="BodyText"/>
+      </w:pPr>
+    </w:p>
+    <w:p>
+      <w:pPr>
+        <w:pStyle w:val="BodyText"/>
+      </w:pPr>
+      <w:r>
+        <w:t xml:space="preserve">Consider the analogy of a water treatment system for a town. We can think of this as a pipeline where water from available sources comes in to the pipeline. Through a series of treatment steps, water that is prone to cause disease and sickness if cleaned, filtered, and treated so that good drinking water is produced as an output. The drinking water is not perfect, but it is good enough for the community. This series of treatments and filters in this water pipeline is what we must create in our DevOps pipeline. The raw ideas that come from business initiatives are not suitable for working software. We translate the ideas into requirements (features), and then we break those down into units that can be implemented (user stories). We translate these into code, then into a deployable release candidate, then into a deployed environment, and then into a working production system. Each step of the way, the work in process coming from the left, as visualized by our </w:t>
+      </w:r>
+      <w:r>
+        <w:t>swim lanes</w:t>
+      </w:r>
+      <w:r>
+        <w:t xml:space="preserve"> in Azure Boards, has more hidden defects that we want promoted to stages to the right of our project board</w:t>
+      </w:r>
+      <w:r>
+        <w:t>. It is up to us to ensure that every time the work moves from one swim lane to the next that there is a filter or a “treatment” that find the defects that are hiding at that point in time and removes them. For the rest of this chapter, we’ll focus on the quality control techniques that are the minimum bar for detecting and removing defects that are produced in the code that our teams write.</w:t>
       </w:r>
     </w:p>
     <w:p>
@@ -94,31 +539,198 @@
         <w:pStyle w:val="BodyText"/>
       </w:pPr>
       <w:r>
-        <w:t>Move test design ahead of coding – make it acceptance criteria</w:t>
-      </w:r>
-    </w:p>
-    <w:p>
-      <w:pPr>
-        <w:pStyle w:val="BodyText"/>
-      </w:pPr>
-      <w:r>
-        <w:t>Choose static analysis tools</w:t>
-      </w:r>
-    </w:p>
-    <w:p>
-      <w:pPr>
-        <w:pStyle w:val="BodyText"/>
-      </w:pPr>
-      <w:r>
-        <w:t>Define an inspection checklist for pull requests</w:t>
-      </w:r>
-    </w:p>
-    <w:p>
-      <w:pPr>
-        <w:pStyle w:val="BodyText"/>
-      </w:pPr>
-      <w:r>
-        <w:t>Inspection checklist for other key steps, such as approving a production deployment – document that the checklist was followed and that it passed.</w:t>
+        <w:t xml:space="preserve">While this chapter, or book, could not comprehensively cover </w:t>
+      </w:r>
+      <w:proofErr w:type="gramStart"/>
+      <w:r>
+        <w:t>all of</w:t>
+      </w:r>
+      <w:proofErr w:type="gramEnd"/>
+      <w:r>
+        <w:t xml:space="preserve"> the defect detection techniques you may want to implement, it will cover the three essential techniques. Omitting any of these could be considered malpractices given the documented effectiveness and affordability of each of the three.</w:t>
+      </w:r>
+    </w:p>
+    <w:p>
+      <w:pPr>
+        <w:pStyle w:val="SidebarCaption"/>
+      </w:pPr>
+      <w:r>
+        <w:t>Pair Programming as Defect Detection</w:t>
+      </w:r>
+    </w:p>
+    <w:p>
+      <w:pPr>
+        <w:pStyle w:val="SideBar"/>
+      </w:pPr>
+      <w:r>
+        <w:t xml:space="preserve">Pair programming does have a good track record for defect detection. Read the texts cited in this chapter in order to dive into the actual numbers. Pair programming is the act of having two developers create and change the code together, each trading off at the keyboard and swapping roles of coder and navigator. Those who partake in these exercises report anecdotally what the research shows: for tough problems, it helps push through quicker, but for normal to easy code, it creates overhead. The reason this technique isn’t one of the first you should reach for is the high cost as a defect detection method. The rate of return is not as high as static analysis, testing, and </w:t>
+      </w:r>
+      <w:r>
+        <w:t xml:space="preserve">inspections because it does double the cost of labor for the same scope of software created. The software is of very high </w:t>
+      </w:r>
+      <w:r>
+        <w:lastRenderedPageBreak/>
+        <w:t>quality, but the ROI does not translate into an economic advantage. This technique is best used for the smaller number of more risky or difficult software features.</w:t>
+      </w:r>
+    </w:p>
+    <w:p>
+      <w:pPr>
+        <w:pStyle w:val="BodyText"/>
+      </w:pPr>
+    </w:p>
+    <w:p>
+      <w:pPr>
+        <w:pStyle w:val="BodyText"/>
+      </w:pPr>
+      <w:r>
+        <w:t>Let’s briefly define each of three essential defect removal methods.</w:t>
+      </w:r>
+    </w:p>
+    <w:p>
+      <w:pPr>
+        <w:pStyle w:val="BodyText"/>
+        <w:rPr>
+          <w:b/>
+        </w:rPr>
+      </w:pPr>
+      <w:r>
+        <w:rPr>
+          <w:b/>
+        </w:rPr>
+        <w:t>Static Analysis</w:t>
+      </w:r>
+    </w:p>
+    <w:p>
+      <w:pPr>
+        <w:pStyle w:val="BodyText"/>
+      </w:pPr>
+      <w:r>
+        <w:t xml:space="preserve">Static analysis is the automated examination of a source file in order to predict defects. More broadly, static analysis can be used as a technique against documents and other artifacts as well as source code. The spelling and grammar check in Microsoft Word </w:t>
+      </w:r>
+      <w:proofErr w:type="gramStart"/>
+      <w:r>
+        <w:t>is</w:t>
+      </w:r>
+      <w:proofErr w:type="gramEnd"/>
+      <w:r>
+        <w:t xml:space="preserve"> a very valuable static analyzer, without which this book might sound very unprofessional, indeed. While the copy editor performs testing on each chapter by reading every word, and the chapter layout proofer inspects images, tables, and margins, the static analyzer in Microsoft Word is run many times, often after every change to the document. Because it is automated, it can be run essentially for free frequently. For our source code, we will implement </w:t>
+      </w:r>
+      <w:proofErr w:type="gramStart"/>
+      <w:r>
+        <w:t>a number of</w:t>
+      </w:r>
+      <w:proofErr w:type="gramEnd"/>
+      <w:r>
+        <w:t xml:space="preserve"> static analysis tools. These will run automatically as part of our DevOps pipeline. These tools will emit warnings and errors. We may choose to fail a step in our pipeline when errors occur – or choose to fail on new warnings.</w:t>
+      </w:r>
+    </w:p>
+    <w:p>
+      <w:pPr>
+        <w:pStyle w:val="BodyText"/>
+      </w:pPr>
+    </w:p>
+    <w:p>
+      <w:pPr>
+        <w:pStyle w:val="BodyText"/>
+        <w:rPr>
+          <w:b/>
+        </w:rPr>
+      </w:pPr>
+      <w:r>
+        <w:rPr>
+          <w:b/>
+        </w:rPr>
+        <w:t>Testing</w:t>
+      </w:r>
+    </w:p>
+    <w:p>
+      <w:pPr>
+        <w:pStyle w:val="BodyText"/>
+      </w:pPr>
+      <w:r>
+        <w:t xml:space="preserve">Since the dawn of software, testing has been part of the workflow. A programmer has always run the written code to see if it works as intended. In 2002, Kent Beck published a very influential book </w:t>
+      </w:r>
+      <w:r>
+        <w:t>that has shifted the testing methods of scores of teams. This book is “</w:t>
+      </w:r>
+      <w:r>
+        <w:t>Test Driven Development: By Example</w:t>
+      </w:r>
+      <w:r>
+        <w:t>”</w:t>
+      </w:r>
+      <w:r>
+        <w:rPr>
+          <w:rStyle w:val="FootnoteReference"/>
+        </w:rPr>
+        <w:footnoteReference w:id="4"/>
+      </w:r>
+      <w:r>
+        <w:t xml:space="preserve">. James Newkirk, co-author of NUnit 2 and </w:t>
+      </w:r>
+      <w:proofErr w:type="spellStart"/>
+      <w:r>
+        <w:t>XUnit</w:t>
+      </w:r>
+      <w:proofErr w:type="spellEnd"/>
+      <w:r>
+        <w:t xml:space="preserve"> testing frameworks, illustrated TDD for .Net in his 2004 book, “</w:t>
+      </w:r>
+      <w:r>
+        <w:t>Test-Driven Development in Microsoft .NET</w:t>
+      </w:r>
+      <w:r>
+        <w:t>”</w:t>
+      </w:r>
+      <w:r>
+        <w:rPr>
+          <w:rStyle w:val="FootnoteReference"/>
+        </w:rPr>
+        <w:footnoteReference w:id="5"/>
+      </w:r>
+      <w:r>
+        <w:t xml:space="preserve">. The technique of test-driven development shifts the developer from either manual desk checking or custom test harnesses to a standard pattern for creating executable tests. This standard format, and the method of creation, allows for test suites that continually grow as the software grows. </w:t>
+      </w:r>
+      <w:r>
+        <w:t xml:space="preserve">In many cases, the best format for Scrum’s acceptance criteria for a backlog item is a written down test scenario whose steps are coded into an automated test that exercises the system in that fashion. </w:t>
+      </w:r>
+    </w:p>
+    <w:p>
+      <w:pPr>
+        <w:pStyle w:val="BodyText"/>
+      </w:pPr>
+    </w:p>
+    <w:p>
+      <w:pPr>
+        <w:pStyle w:val="BodyText"/>
+        <w:rPr>
+          <w:b/>
+        </w:rPr>
+      </w:pPr>
+      <w:r>
+        <w:rPr>
+          <w:b/>
+        </w:rPr>
+        <w:t>Inspections</w:t>
+      </w:r>
+    </w:p>
+    <w:p>
+      <w:pPr>
+        <w:pStyle w:val="BodyText"/>
+      </w:pPr>
+      <w:r>
+        <w:t xml:space="preserve">Anything that is built is inspected. We value home inspectors that can use a formal checklist to inspect a house or apartment before purchase or move-in. These inspectors are experts. They know what to look for, and they are equipped with a checklist to ensure they don’t forget to inspect </w:t>
+      </w:r>
+      <w:proofErr w:type="gramStart"/>
+      <w:r>
+        <w:t>all of</w:t>
+      </w:r>
+      <w:proofErr w:type="gramEnd"/>
+      <w:r>
+        <w:t xml:space="preserve"> the necessary items. </w:t>
+      </w:r>
+      <w:r>
+        <w:t>Lay people cannot be inspectors. They lack the training or knowledge of what to inspect. The author would likewise be unqualified to inspect a house being purchased. In software, one can craft an inspection at several stages in the value chain. The DevOps process includes more than just the pipeline and begins once an idea has been crafted and placed on the project board. Take care to evaluate what steps should include a formal inspection, who should perform it, and what the checklist should be.</w:t>
       </w:r>
     </w:p>
     <w:p>
@@ -134,15 +746,216 @@
         <w:pStyle w:val="BodyText"/>
       </w:pPr>
       <w:r>
-        <w:t>&lt;diagram of pipeline over view with callouts of where each practice goes&gt;</w:t>
-      </w:r>
-    </w:p>
-    <w:p>
-      <w:pPr>
-        <w:pStyle w:val="BodyText"/>
-      </w:pPr>
-      <w:r>
-        <w:t>Walk through of the diagram and when it happens.</w:t>
+        <w:t>We have seen that work moves through our process according to our swim lane progression.</w:t>
+      </w:r>
+    </w:p>
+    <w:p>
+      <w:pPr>
+        <w:pStyle w:val="Figure"/>
+      </w:pPr>
+      <w:r>
+        <w:object w:dxaOrig="15121" w:dyaOrig="5491" w14:anchorId="5E407816">
+          <v:shapetype id="_x0000_t75" coordsize="21600,21600" o:spt="75" o:preferrelative="t" path="m@4@5l@4@11@9@11@9@5xe" filled="f" stroked="f">
+            <v:stroke joinstyle="miter"/>
+            <v:formulas>
+              <v:f eqn="if lineDrawn pixelLineWidth 0"/>
+              <v:f eqn="sum @0 1 0"/>
+              <v:f eqn="sum 0 0 @1"/>
+              <v:f eqn="prod @2 1 2"/>
+              <v:f eqn="prod @3 21600 pixelWidth"/>
+              <v:f eqn="prod @3 21600 pixelHeight"/>
+              <v:f eqn="sum @0 0 1"/>
+              <v:f eqn="prod @6 1 2"/>
+              <v:f eqn="prod @7 21600 pixelWidth"/>
+              <v:f eqn="sum @8 21600 0"/>
+              <v:f eqn="prod @7 21600 pixelHeight"/>
+              <v:f eqn="sum @10 21600 0"/>
+            </v:formulas>
+            <v:path o:extrusionok="f" gradientshapeok="t" o:connecttype="rect"/>
+            <o:lock v:ext="edit" aspectratio="t"/>
+          </v:shapetype>
+          <v:shape id="_x0000_i1046" type="#_x0000_t75" style="width:503.5pt;height:182.75pt" o:ole="">
+            <v:imagedata r:id="rId11" o:title=""/>
+          </v:shape>
+          <o:OLEObject Type="Embed" ProgID="Visio.Drawing.15" ShapeID="_x0000_i1046" DrawAspect="Content" ObjectID="_1614523090" r:id="rId12"/>
+        </w:object>
+      </w:r>
+    </w:p>
+    <w:p>
+      <w:pPr>
+        <w:pStyle w:val="FigureCaption"/>
+      </w:pPr>
+      <w:r>
+        <w:lastRenderedPageBreak/>
+        <w:t>Figure: Standard swim lanes for a measurable DevOps process</w:t>
+      </w:r>
+    </w:p>
+    <w:p>
+      <w:pPr>
+        <w:pStyle w:val="BodyText"/>
+      </w:pPr>
+      <w:r>
+        <w:t>For the purposes of this chapter, we will focus on just the following:</w:t>
+      </w:r>
+    </w:p>
+    <w:p>
+      <w:pPr>
+        <w:pStyle w:val="BodyText"/>
+        <w:numPr>
+          <w:ilvl w:val="0"/>
+          <w:numId w:val="40"/>
+        </w:numPr>
+      </w:pPr>
+      <w:r>
+        <w:t>Test Design</w:t>
+      </w:r>
+    </w:p>
+    <w:p>
+      <w:pPr>
+        <w:pStyle w:val="BodyText"/>
+        <w:numPr>
+          <w:ilvl w:val="0"/>
+          <w:numId w:val="40"/>
+        </w:numPr>
+      </w:pPr>
+      <w:r>
+        <w:t>Development</w:t>
+      </w:r>
+    </w:p>
+    <w:p>
+      <w:pPr>
+        <w:pStyle w:val="BodyText"/>
+        <w:numPr>
+          <w:ilvl w:val="0"/>
+          <w:numId w:val="40"/>
+        </w:numPr>
+      </w:pPr>
+      <w:r>
+        <w:t>Functional Validation</w:t>
+      </w:r>
+    </w:p>
+    <w:p>
+      <w:pPr>
+        <w:pStyle w:val="BodyText"/>
+      </w:pPr>
+      <w:r>
+        <w:t xml:space="preserve">These three phases of work surround the code and produce a release candidate that can be further evaluated.  </w:t>
+      </w:r>
+      <w:proofErr w:type="gramStart"/>
+      <w:r>
+        <w:t>So</w:t>
+      </w:r>
+      <w:proofErr w:type="gramEnd"/>
+      <w:r>
+        <w:t xml:space="preserve"> our scope of focus is narrowed to just these three columns.</w:t>
+      </w:r>
+    </w:p>
+    <w:p>
+      <w:pPr>
+        <w:pStyle w:val="Figure"/>
+      </w:pPr>
+      <w:r>
+        <w:drawing>
+          <wp:inline distT="0" distB="0" distL="0" distR="0" wp14:anchorId="21A32D90" wp14:editId="250776F8">
+            <wp:extent cx="3238500" cy="3457575"/>
+            <wp:effectExtent l="0" t="0" r="0" b="9525"/>
+            <wp:docPr id="2" name="Picture 2"/>
+            <wp:cNvGraphicFramePr>
+              <a:graphicFrameLocks xmlns:a="http://schemas.openxmlformats.org/drawingml/2006/main" noChangeAspect="1"/>
+            </wp:cNvGraphicFramePr>
+            <a:graphic xmlns:a="http://schemas.openxmlformats.org/drawingml/2006/main">
+              <a:graphicData uri="http://schemas.openxmlformats.org/drawingml/2006/picture">
+                <pic:pic xmlns:pic="http://schemas.openxmlformats.org/drawingml/2006/picture">
+                  <pic:nvPicPr>
+                    <pic:cNvPr id="0" name="Picture 26"/>
+                    <pic:cNvPicPr>
+                      <a:picLocks noChangeAspect="1" noChangeArrowheads="1"/>
+                    </pic:cNvPicPr>
+                  </pic:nvPicPr>
+                  <pic:blipFill>
+                    <a:blip r:embed="rId13">
+                      <a:extLst>
+                        <a:ext uri="{28A0092B-C50C-407E-A947-70E740481C1C}">
+                          <a14:useLocalDpi xmlns:a14="http://schemas.microsoft.com/office/drawing/2010/main" val="0"/>
+                        </a:ext>
+                      </a:extLst>
+                    </a:blip>
+                    <a:srcRect/>
+                    <a:stretch>
+                      <a:fillRect/>
+                    </a:stretch>
+                  </pic:blipFill>
+                  <pic:spPr bwMode="auto">
+                    <a:xfrm>
+                      <a:off x="0" y="0"/>
+                      <a:ext cx="3238500" cy="3457575"/>
+                    </a:xfrm>
+                    <a:prstGeom prst="rect">
+                      <a:avLst/>
+                    </a:prstGeom>
+                    <a:noFill/>
+                    <a:ln>
+                      <a:noFill/>
+                    </a:ln>
+                  </pic:spPr>
+                </pic:pic>
+              </a:graphicData>
+            </a:graphic>
+          </wp:inline>
+        </w:drawing>
+      </w:r>
+    </w:p>
+    <w:p>
+      <w:pPr>
+        <w:pStyle w:val="FigureCaption"/>
+      </w:pPr>
+      <w:r>
+        <w:t>Figure: Validating the code focuses on these three swim lanes in our process.</w:t>
+      </w:r>
+    </w:p>
+    <w:p>
+      <w:pPr>
+        <w:pStyle w:val="BodyText"/>
+      </w:pPr>
+    </w:p>
+    <w:p>
+      <w:pPr>
+        <w:pStyle w:val="BodyText"/>
+      </w:pPr>
+      <w:r>
+        <w:t>For simplicity, here is the part of our automated DevOps pipeline that will be impacted by the implemented of our defect removal methods.</w:t>
+      </w:r>
+    </w:p>
+    <w:p>
+      <w:pPr>
+        <w:pStyle w:val="Figure"/>
+      </w:pPr>
+      <w:r>
+        <w:object w:dxaOrig="11701" w:dyaOrig="5280" w14:anchorId="56163B6C">
+          <v:shape id="_x0000_i1051" type="#_x0000_t75" style="width:503.75pt;height:227.25pt" o:ole="">
+            <v:imagedata r:id="rId14" o:title=""/>
+          </v:shape>
+          <o:OLEObject Type="Embed" ProgID="Visio.Drawing.15" ShapeID="_x0000_i1051" DrawAspect="Content" ObjectID="_1614523091" r:id="rId15"/>
+        </w:object>
+      </w:r>
+    </w:p>
+    <w:p>
+      <w:pPr>
+        <w:pStyle w:val="FigureCaption"/>
+      </w:pPr>
+      <w:r>
+        <w:t>Figure: Validating the code starts a few steps before coding and includes some critical steps after.</w:t>
+      </w:r>
+    </w:p>
+    <w:p>
+      <w:pPr>
+        <w:pStyle w:val="BodyText"/>
+      </w:pPr>
+      <w:r>
+        <w:t xml:space="preserve">This figure is a snapshot of the DevOps process surrounding making code changes. </w:t>
+      </w:r>
+      <w:r>
+        <w:t>Static analysis, testing, and inspections go in specific places in this process. Each method integrates well into Azure DevOps Services, Visual Studio, and .Net. Let’s take them one at a time.</w:t>
       </w:r>
     </w:p>
     <w:p>
@@ -150,6 +963,7 @@
         <w:pStyle w:val="Heading3"/>
       </w:pPr>
       <w:r>
+        <w:lastRenderedPageBreak/>
         <w:t>Static Analysis</w:t>
       </w:r>
     </w:p>
@@ -158,73 +972,77 @@
         <w:pStyle w:val="BodyText"/>
       </w:pPr>
       <w:r>
-        <w:t>Best place is in build</w:t>
-      </w:r>
-    </w:p>
-    <w:p>
-      <w:pPr>
-        <w:pStyle w:val="BodyText"/>
-      </w:pPr>
-      <w:r>
-        <w:t>VS Code Analysis - .Net Framework example – how to configure it in</w:t>
-      </w:r>
-    </w:p>
-    <w:p>
-      <w:pPr>
-        <w:pStyle w:val="BodyText"/>
-      </w:pPr>
-      <w:r>
-        <w:t>.Net Core – not yet available via the command line as of writing, but will be</w:t>
-      </w:r>
-    </w:p>
-    <w:p>
-      <w:pPr>
-        <w:pStyle w:val="BodyText"/>
-      </w:pPr>
-    </w:p>
-    <w:p>
-      <w:pPr>
-        <w:pStyle w:val="BodyText"/>
-      </w:pPr>
-      <w:r>
-        <w:t>FxCop</w:t>
-      </w:r>
-    </w:p>
-    <w:p>
-      <w:pPr>
-        <w:pStyle w:val="BodyText"/>
-      </w:pPr>
-      <w:r>
-        <w:t>Roslyn analyzers</w:t>
-      </w:r>
-    </w:p>
-    <w:p>
-      <w:pPr>
-        <w:pStyle w:val="BodyText"/>
-      </w:pPr>
-      <w:r>
-        <w:t>ReSharper code style analysis</w:t>
-      </w:r>
-    </w:p>
-    <w:p>
-      <w:pPr>
-        <w:pStyle w:val="BodyText"/>
-      </w:pPr>
-      <w:r>
-        <w:t>Ndepend – screenshots</w:t>
-      </w:r>
-    </w:p>
-    <w:p>
-      <w:pPr>
-        <w:pStyle w:val="BodyText"/>
-      </w:pPr>
-      <w:r>
-        <w:t>SonarQube – screenshots</w:t>
-      </w:r>
-    </w:p>
-    <w:p>
-      <w:pPr>
-        <w:pStyle w:val="BodyText"/>
+        <w:t>Once you have decided what static analysis tools you should use, you will configure them in the continuous integration build. It is often unnecessary to have them run every time as part of the private build, but developers may run them frequently on their own. Any static analysis tool will be able to be run locally on demand, but you will want to make it an automated part of your pipeline. Placing it before release candidate packaging is important. If the revision doesn’t pass static analysis checks, there may be little point in archiving the packages from the build given that the revision has no chance of every becoming a release candidate.</w:t>
+      </w:r>
+    </w:p>
+    <w:p>
+      <w:pPr>
+        <w:pStyle w:val="BodyText"/>
+      </w:pPr>
+    </w:p>
+    <w:p>
+      <w:pPr>
+        <w:pStyle w:val="BodyText"/>
+      </w:pPr>
+      <w:r>
+        <w:t>In Visual Studio, FxCop has long been an available static analysis tool for .Net. It fully supports .Net Framework. With recent changes in the C# compiler, Roslyn-based analyzers have been replacing FxCop and are the preferred method. These analyzers become part of the Visual Studio solution and can run both in the IDE as well as command line. This chapter will not duplicate the documentation, which can be found online</w:t>
+      </w:r>
+      <w:r>
+        <w:rPr>
+          <w:rStyle w:val="FootnoteReference"/>
+        </w:rPr>
+        <w:footnoteReference w:id="6"/>
+      </w:r>
+      <w:r>
+        <w:t xml:space="preserve">. </w:t>
+      </w:r>
+      <w:r>
+        <w:t>Other popular static analysis tools include:</w:t>
+      </w:r>
+    </w:p>
+    <w:p>
+      <w:pPr>
+        <w:pStyle w:val="BodyText"/>
+        <w:numPr>
+          <w:ilvl w:val="0"/>
+          <w:numId w:val="40"/>
+        </w:numPr>
+      </w:pPr>
+      <w:r>
+        <w:t>ReSharper command line – for code style conventions</w:t>
+      </w:r>
+    </w:p>
+    <w:p>
+      <w:pPr>
+        <w:pStyle w:val="BodyText"/>
+        <w:numPr>
+          <w:ilvl w:val="0"/>
+          <w:numId w:val="40"/>
+        </w:numPr>
+      </w:pPr>
+      <w:r>
+        <w:t>Ndepend – for code metrics, warnings, and high-level quality gradings</w:t>
+      </w:r>
+    </w:p>
+    <w:p>
+      <w:pPr>
+        <w:pStyle w:val="BodyText"/>
+        <w:numPr>
+          <w:ilvl w:val="0"/>
+          <w:numId w:val="40"/>
+        </w:numPr>
+      </w:pPr>
+      <w:r>
+        <w:t>SonarQube – for code metrics, warnings, and high-level quality gradings</w:t>
+      </w:r>
+    </w:p>
+    <w:p>
+      <w:pPr>
+        <w:pStyle w:val="BodyText"/>
+        <w:numPr>
+          <w:ilvl w:val="0"/>
+          <w:numId w:val="40"/>
+        </w:numPr>
       </w:pPr>
       <w:proofErr w:type="spellStart"/>
       <w:r>
@@ -232,15 +1050,27 @@
       </w:r>
       <w:proofErr w:type="spellEnd"/>
       <w:r>
-        <w:t xml:space="preserve"> – typescript screenshots</w:t>
-      </w:r>
-    </w:p>
-    <w:p>
-      <w:pPr>
-        <w:pStyle w:val="BodyText"/>
-      </w:pPr>
-      <w:r>
-        <w:t>HTML web accessibility? – in fully deployed environment?</w:t>
+        <w:t xml:space="preserve"> – for readability, maintainability, and functionality errors. </w:t>
+      </w:r>
+    </w:p>
+    <w:p>
+      <w:pPr>
+        <w:pStyle w:val="BodyText"/>
+        <w:numPr>
+          <w:ilvl w:val="0"/>
+          <w:numId w:val="40"/>
+        </w:numPr>
+      </w:pPr>
+      <w:r>
+        <w:t>WAVE – Web Accessibility Evaluation Tool for statically analyzing web pages for screen reader compatibility errors</w:t>
+      </w:r>
+    </w:p>
+    <w:p>
+      <w:pPr>
+        <w:pStyle w:val="BodyText"/>
+      </w:pPr>
+      <w:r>
+        <w:t>This is not meant to be a comprehensive list of static analysis tools. There are many, many more. Static analysis is a method for which there are many implementations. Evaluate your software and include as many as you can.</w:t>
       </w:r>
     </w:p>
     <w:p>
@@ -256,61 +1086,487 @@
         <w:pStyle w:val="BodyText"/>
       </w:pPr>
       <w:r>
-        <w:t xml:space="preserve">Types of tests: </w:t>
-      </w:r>
-    </w:p>
-    <w:p>
-      <w:pPr>
-        <w:pStyle w:val="BodyText"/>
-      </w:pPr>
-      <w:r>
-        <w:t xml:space="preserve">Reference to </w:t>
+        <w:t xml:space="preserve">Manual testing will always occur. For some validation, only a human eye can uncover a defect that may affect customers. </w:t>
+      </w:r>
+      <w:proofErr w:type="gramStart"/>
+      <w:r>
+        <w:t>Certainly</w:t>
+      </w:r>
+      <w:proofErr w:type="gramEnd"/>
+      <w:r>
+        <w:t xml:space="preserve"> if there was a defect in colors or a CSS spreadsheet that made all text white on a white background, your software may function just fine, but few customers would be able to use it. The majority of system functionality can be covered by forms of automated testing, and this section will focus on that. </w:t>
+      </w:r>
+      <w:r>
+        <w:t>By applying levels of automated testing, we minimize the load needed on manual testers and ensure that people performing usability testing do not encounter functional defects. Further, those performing exploratory testing will be able to focus on that task rather than using time to report functional defects preventable by automated testing.</w:t>
+      </w:r>
+    </w:p>
+    <w:p>
+      <w:pPr>
+        <w:pStyle w:val="BodyText"/>
+      </w:pPr>
+    </w:p>
+    <w:p>
+      <w:pPr>
+        <w:pStyle w:val="BodyText"/>
+      </w:pPr>
+      <w:r>
+        <w:t>When we consider automated testing, one can group them into four categories.</w:t>
+      </w:r>
+    </w:p>
+    <w:p>
+      <w:pPr>
+        <w:pStyle w:val="BodyText"/>
+        <w:numPr>
+          <w:ilvl w:val="0"/>
+          <w:numId w:val="40"/>
+        </w:numPr>
+      </w:pPr>
+      <w:r>
+        <w:t>Unit tests</w:t>
+      </w:r>
+    </w:p>
+    <w:p>
+      <w:pPr>
+        <w:pStyle w:val="BodyText"/>
+        <w:numPr>
+          <w:ilvl w:val="0"/>
+          <w:numId w:val="40"/>
+        </w:numPr>
+      </w:pPr>
+      <w:r>
+        <w:t>Integration tests</w:t>
+      </w:r>
+    </w:p>
+    <w:p>
+      <w:pPr>
+        <w:pStyle w:val="BodyText"/>
+        <w:numPr>
+          <w:ilvl w:val="0"/>
+          <w:numId w:val="40"/>
+        </w:numPr>
+      </w:pPr>
+      <w:r>
+        <w:t>Full-system tests</w:t>
+      </w:r>
+    </w:p>
+    <w:p>
+      <w:pPr>
+        <w:pStyle w:val="BodyText"/>
+        <w:numPr>
+          <w:ilvl w:val="0"/>
+          <w:numId w:val="40"/>
+        </w:numPr>
+      </w:pPr>
+      <w:r>
+        <w:t>Specialized tests</w:t>
+      </w:r>
+    </w:p>
+    <w:p>
+      <w:pPr>
+        <w:pStyle w:val="BodyText"/>
+      </w:pPr>
+      <w:r>
+        <w:t xml:space="preserve">Rather than create an exhaustive listing, specialized tests include types of testing that do not have a short enough cycle time to reliably include in an automated DevOps pipeline in any comprehensive fashion. Load testing and security testing fall into this category.  While you may include some spot checks of these types of tests in your full-system tests, </w:t>
+      </w:r>
+      <w:r>
+        <w:t>these types of specialized test cases often require special environments and human assistance in order to run. They are valuable, but they will be outside the scope of this chapter. For the first three types of tests, Microsoft provides some documentation</w:t>
+      </w:r>
+      <w:r>
+        <w:rPr>
+          <w:rStyle w:val="FootnoteReference"/>
+        </w:rPr>
+        <w:footnoteReference w:id="7"/>
+      </w:r>
+      <w:r>
+        <w:t xml:space="preserve"> and guidance on how they separate these test types within their Azure DevOps product team. They correlate tests in four different categories, L0-L3 and match nicely the list above. </w:t>
+      </w:r>
+      <w:proofErr w:type="gramStart"/>
+      <w:r>
+        <w:t>All of</w:t>
+      </w:r>
+      <w:proofErr w:type="gramEnd"/>
+      <w:r>
+        <w:t xml:space="preserve"> these tests can be run with popular testing frameworks like NUnit and </w:t>
       </w:r>
       <w:proofErr w:type="spellStart"/>
       <w:r>
-        <w:t>microsoft’s</w:t>
+        <w:t>XUnit</w:t>
       </w:r>
       <w:proofErr w:type="spellEnd"/>
       <w:r>
-        <w:t xml:space="preserve"> L0-2</w:t>
-      </w:r>
-    </w:p>
-    <w:p>
-      <w:pPr>
-        <w:pStyle w:val="BodyText"/>
-      </w:pPr>
-      <w:r>
-        <w:t>Table with type of testing and where it runs</w:t>
-      </w:r>
-      <w:r>
-        <w:t xml:space="preserve"> – including manual testing, load testing, etc.</w:t>
-      </w:r>
-    </w:p>
-    <w:p>
-      <w:pPr>
-        <w:pStyle w:val="BodyText"/>
-      </w:pPr>
-      <w:r>
-        <w:t>Order of magnitude difference between each</w:t>
-      </w:r>
-      <w:r>
-        <w:t xml:space="preserve"> </w:t>
-      </w:r>
-    </w:p>
-    <w:p>
-      <w:pPr>
-        <w:pStyle w:val="BodyText"/>
-      </w:pPr>
-      <w:r>
-        <w:t>Tying acceptance criteria to ATDD</w:t>
-      </w:r>
+        <w:t>.</w:t>
+      </w:r>
+    </w:p>
+    <w:p>
+      <w:pPr>
+        <w:pStyle w:val="BodyText"/>
+      </w:pPr>
+    </w:p>
+    <w:p>
+      <w:pPr>
+        <w:pStyle w:val="BodyText"/>
+        <w:rPr>
+          <w:b/>
+        </w:rPr>
+      </w:pPr>
+      <w:r>
+        <w:rPr>
+          <w:b/>
+        </w:rPr>
+        <w:t>Unit tests</w:t>
+      </w:r>
+      <w:r>
+        <w:rPr>
+          <w:b/>
+        </w:rPr>
+        <w:t xml:space="preserve"> (L0)</w:t>
+      </w:r>
+    </w:p>
+    <w:p>
+      <w:pPr>
+        <w:pStyle w:val="BodyText"/>
+      </w:pPr>
+      <w:r>
+        <w:t>These tests are very fast. The call stack stays in memory. The average execution time for these tests should hover around 50-70ms. Because of these, code that includes out-of-process dependencies are disqualified. Any of these would make the tests too slow. These tests can test a single method or many classes together, but they should be testing some logical unit of software logic. The watchwords for these tests are small and fast. These tests should</w:t>
+      </w:r>
+      <w:r>
+        <w:t xml:space="preserve"> be able to be run on each </w:t>
+      </w:r>
+      <w:proofErr w:type="gramStart"/>
+      <w:r>
+        <w:t>developers</w:t>
+      </w:r>
+      <w:proofErr w:type="gramEnd"/>
+      <w:r>
+        <w:t xml:space="preserve"> workstation as well as on the build server. These tests should be included in the Visual Studio solution with the production code. Some antipatterns for unit tests are:</w:t>
+      </w:r>
+    </w:p>
+    <w:p>
+      <w:pPr>
+        <w:pStyle w:val="BodyText"/>
+        <w:numPr>
+          <w:ilvl w:val="0"/>
+          <w:numId w:val="40"/>
+        </w:numPr>
+      </w:pPr>
+      <w:r>
+        <w:lastRenderedPageBreak/>
+        <w:t xml:space="preserve">Use of global or threading resources like Mutexes, file I/O, registry, </w:t>
+      </w:r>
+      <w:proofErr w:type="spellStart"/>
+      <w:r>
+        <w:t>etc</w:t>
+      </w:r>
+      <w:proofErr w:type="spellEnd"/>
+    </w:p>
+    <w:p>
+      <w:pPr>
+        <w:pStyle w:val="BodyText"/>
+        <w:numPr>
+          <w:ilvl w:val="0"/>
+          <w:numId w:val="40"/>
+        </w:numPr>
+      </w:pPr>
+      <w:r>
+        <w:t>Any dependencies between a test and another</w:t>
+      </w:r>
+    </w:p>
+    <w:p>
+      <w:pPr>
+        <w:pStyle w:val="BodyText"/>
+        <w:numPr>
+          <w:ilvl w:val="0"/>
+          <w:numId w:val="40"/>
+        </w:numPr>
+      </w:pPr>
+      <w:r>
+        <w:t>High consumption of CPU or memory for a single test</w:t>
+      </w:r>
+    </w:p>
+    <w:p>
+      <w:pPr>
+        <w:pStyle w:val="BodyText"/>
+        <w:numPr>
+          <w:ilvl w:val="0"/>
+          <w:numId w:val="40"/>
+        </w:numPr>
+      </w:pPr>
+      <w:r>
+        <w:t>Including code that calls out of the current process</w:t>
+      </w:r>
+    </w:p>
+    <w:p>
+      <w:pPr>
+        <w:pStyle w:val="BodyText"/>
+        <w:rPr>
+          <w:b/>
+        </w:rPr>
+      </w:pPr>
+      <w:r>
+        <w:rPr>
+          <w:b/>
+        </w:rPr>
+        <w:t>Integration tests</w:t>
+      </w:r>
+      <w:r>
+        <w:rPr>
+          <w:b/>
+        </w:rPr>
+        <w:t xml:space="preserve"> (L1)</w:t>
+      </w:r>
+    </w:p>
+    <w:p>
+      <w:pPr>
+        <w:pStyle w:val="BodyText"/>
+      </w:pPr>
+      <w:r>
+        <w:t xml:space="preserve">Microsoft’s guidance is that L1 tests should run under 2 seconds. </w:t>
+      </w:r>
+      <w:proofErr w:type="gramStart"/>
+      <w:r>
+        <w:t>The vast majority of</w:t>
+      </w:r>
+      <w:proofErr w:type="gramEnd"/>
+      <w:r>
+        <w:t xml:space="preserve"> these tests should run within 1 second. Consider 2 seconds to be an upper bound. When the code is covered with unit tests, we are left with a code base where the individual classes do the right thing, but we have not yet proven that </w:t>
+      </w:r>
+      <w:proofErr w:type="gramStart"/>
+      <w:r>
+        <w:t>all of</w:t>
+      </w:r>
+      <w:proofErr w:type="gramEnd"/>
+      <w:r>
+        <w:t xml:space="preserve"> the modules or layers work together. The best example of this is the database schema, the data layer, and the domain model entities. Entity Framework Core is a very good choice for working with relational data in .Net Core, but without executing tests that round-trip from the domain model entities to the database and back, we cannot know that those components will work when integrated together on a downstream environment. Unit tests will not test this capability because any call to the database is an out-of-process call. Integration tests are run with the continuous integration build as well as within the private build script on the developers’ workstation. These tests should be included in the Visual Studio solution with the production code. Some antipatterns for integration tests are:</w:t>
+      </w:r>
+    </w:p>
+    <w:p>
+      <w:pPr>
+        <w:pStyle w:val="BodyText"/>
+        <w:numPr>
+          <w:ilvl w:val="0"/>
+          <w:numId w:val="40"/>
+        </w:numPr>
+      </w:pPr>
+      <w:r>
+        <w:t>Requirement for large amounts of data setup</w:t>
+      </w:r>
+    </w:p>
+    <w:p>
+      <w:pPr>
+        <w:pStyle w:val="BodyText"/>
+        <w:numPr>
+          <w:ilvl w:val="0"/>
+          <w:numId w:val="40"/>
+        </w:numPr>
+      </w:pPr>
+      <w:r>
+        <w:t>Any functional dependency on any other test</w:t>
+      </w:r>
+    </w:p>
+    <w:p>
+      <w:pPr>
+        <w:pStyle w:val="BodyText"/>
+        <w:numPr>
+          <w:ilvl w:val="0"/>
+          <w:numId w:val="40"/>
+        </w:numPr>
+      </w:pPr>
+      <w:r>
+        <w:t>Validating more than one logical behavior between layers (being too large)</w:t>
+      </w:r>
+    </w:p>
+    <w:p>
+      <w:pPr>
+        <w:pStyle w:val="BodyText"/>
+        <w:numPr>
+          <w:ilvl w:val="0"/>
+          <w:numId w:val="40"/>
+        </w:numPr>
+      </w:pPr>
+      <w:r>
+        <w:t>Requiring external test state or data setup – every test is responsible for its own setup</w:t>
+      </w:r>
+    </w:p>
+    <w:p>
+      <w:pPr>
+        <w:pStyle w:val="BodyText"/>
+        <w:rPr>
+          <w:b/>
+        </w:rPr>
+      </w:pPr>
+      <w:r>
+        <w:rPr>
+          <w:b/>
+        </w:rPr>
+        <w:t>Full-system tests</w:t>
+      </w:r>
+      <w:r>
+        <w:rPr>
+          <w:b/>
+        </w:rPr>
+        <w:t xml:space="preserve"> (L2)</w:t>
+      </w:r>
+    </w:p>
+    <w:p>
+      <w:pPr>
+        <w:pStyle w:val="BodyText"/>
+      </w:pPr>
+      <w:r>
+        <w:t xml:space="preserve">These tests are a superset of the designed test scenarios for each developed feature and defect fix proofs created when the root cause of a defect is identified. Full-system tests require a fully deployed environment in order to execute. They often will execute through the same interfaces as other interactors of the software. If a web page, Selenium may be used to type in text boxes and push buttons. All layers of the application or service are online as these tests execute. They are responsible for their own </w:t>
+      </w:r>
+      <w:proofErr w:type="gramStart"/>
+      <w:r>
+        <w:t>setup, and</w:t>
+      </w:r>
+      <w:proofErr w:type="gramEnd"/>
+      <w:r>
+        <w:t xml:space="preserve"> are often responsible for reliably running in any order even as other tests continually change the state of the system. These tests should assume the context of an identity and execute the full application just as a normal user would. These tests should be included in the Visual Studio solution with the production code. Some antipatterns for integration tests are:</w:t>
+      </w:r>
+    </w:p>
+    <w:p>
+      <w:pPr>
+        <w:pStyle w:val="BodyText"/>
+        <w:numPr>
+          <w:ilvl w:val="0"/>
+          <w:numId w:val="40"/>
+        </w:numPr>
+      </w:pPr>
+      <w:r>
+        <w:t xml:space="preserve">Unnecessarily slow: while these tests will be a few orders of magnitude slower than unit tests, the aggregate of them will determine the cycle time of a release branch. </w:t>
+      </w:r>
+    </w:p>
+    <w:p>
+      <w:pPr>
+        <w:pStyle w:val="BodyText"/>
+        <w:numPr>
+          <w:ilvl w:val="0"/>
+          <w:numId w:val="40"/>
+        </w:numPr>
+      </w:pPr>
+      <w:r>
+        <w:t>Modify global state</w:t>
+      </w:r>
+    </w:p>
+    <w:p>
+      <w:pPr>
+        <w:pStyle w:val="BodyText"/>
+        <w:numPr>
+          <w:ilvl w:val="0"/>
+          <w:numId w:val="40"/>
+        </w:numPr>
+      </w:pPr>
+      <w:r>
+        <w:t>The use of shared resources that prevent parallelization</w:t>
+      </w:r>
+    </w:p>
+    <w:p>
+      <w:pPr>
+        <w:pStyle w:val="BodyText"/>
+        <w:numPr>
+          <w:ilvl w:val="0"/>
+          <w:numId w:val="40"/>
+        </w:numPr>
+      </w:pPr>
+      <w:r>
+        <w:t>Requirement of 3</w:t>
+      </w:r>
+      <w:r>
+        <w:rPr>
+          <w:vertAlign w:val="superscript"/>
+        </w:rPr>
+        <w:t>rd</w:t>
+      </w:r>
+      <w:r>
+        <w:t xml:space="preserve"> party services that are outside of the team’s control. i.e. Office 365 login, PayPal, etc.</w:t>
+      </w:r>
+    </w:p>
+    <w:p>
+      <w:pPr>
+        <w:pStyle w:val="BodyText"/>
+      </w:pPr>
+    </w:p>
+    <w:p>
+      <w:pPr>
+        <w:pStyle w:val="BodyText"/>
+      </w:pPr>
+      <w:r>
+        <w:t xml:space="preserve">For these three types of automated testing, you will see a decline in the numbers of each. Let’s consider </w:t>
+      </w:r>
+      <w:r>
+        <w:t>a code base that is 300,000 lines of code.  Some averages this author has seen (not backed at all by research) is around a unit test for every 50 lines of code. For covered code, the average should be lower, but some production code will not be covered, especially code that is on the edge, hopelessly coupled to 3</w:t>
+      </w:r>
+      <w:r>
+        <w:rPr>
+          <w:vertAlign w:val="superscript"/>
+        </w:rPr>
+        <w:t>rd</w:t>
+      </w:r>
+      <w:r>
+        <w:t xml:space="preserve"> party libraries and frameworks and wrapped in isolation layers. Beyond this, drop an order of magnitude for your expectation of integration tests. This would be an integration test for every 500 lines of code. Then for full-system tests, one of these for every 5000 lines of code. Giving concrete numbers like these is fraught with peril because inadequate research exists for one to give any numbers at all. Given the uselessness of the “it depends” answer, anecdotal experience has seen ratios such as 100:10:1 when looking at unit tests to integration tests to full-system tests. Don’t expect the </w:t>
+      </w:r>
+      <w:proofErr w:type="gramStart"/>
+      <w:r>
+        <w:t>drop in</w:t>
+      </w:r>
+      <w:proofErr w:type="gramEnd"/>
+      <w:r>
+        <w:t xml:space="preserve"> order of magnitude to be exact, but do expect each smaller scope of tests to include a greater number. Your ratio is certain to </w:t>
+      </w:r>
+      <w:proofErr w:type="gramStart"/>
+      <w:r>
+        <w:t>vary, but</w:t>
+      </w:r>
+      <w:proofErr w:type="gramEnd"/>
+      <w:r>
+        <w:t xml:space="preserve"> take alarm if you end up with more full-system tests than integration tests and more integration tests than unit tests. Take alarm if the numbers are similar. You should see a significant different in numbers. For example, full-system tests are testing user scenarios with the fully deployed system online. Each branch of business logic can be tested as a unit test and each branch of database or queue behavior can be tested with an integration test. </w:t>
+      </w:r>
+      <w:proofErr w:type="gramStart"/>
+      <w:r>
+        <w:t>So</w:t>
+      </w:r>
+      <w:proofErr w:type="gramEnd"/>
+      <w:r>
+        <w:t xml:space="preserve"> take care that you pick the type of test with the smallest scope when determining how to test an aspect of code behavior.</w:t>
+      </w:r>
+    </w:p>
+    <w:p>
+      <w:pPr>
+        <w:pStyle w:val="SidebarCaption"/>
+      </w:pPr>
+      <w:r>
+        <w:t>Acceptance Test-Driven Development</w:t>
+      </w:r>
+    </w:p>
+    <w:p>
+      <w:pPr>
+        <w:pStyle w:val="SideBar"/>
+      </w:pPr>
+      <w:r>
+        <w:t xml:space="preserve">Before coding, we have a swim lane called Test Design. In this column, test scenarios are to be added to the work item definition. Scrum calls for clear acceptance criteria to be added to backlog items. </w:t>
+      </w:r>
+      <w:r>
+        <w:t xml:space="preserve">Scripted test scenarios are an implementation of Scrum’s acceptance test concept that creates a test name and a set of test steps that can be </w:t>
+      </w:r>
+      <w:r>
+        <w:lastRenderedPageBreak/>
+        <w:t xml:space="preserve">programmed into an executable full-system test. In this fashion, acceptance criteria </w:t>
+      </w:r>
+      <w:proofErr w:type="gramStart"/>
+      <w:r>
+        <w:t>is</w:t>
+      </w:r>
+      <w:proofErr w:type="gramEnd"/>
+      <w:r>
+        <w:t xml:space="preserve"> added to an executable regression tests suite so that all accumulated acceptance criteria is validated with every successive build of the software. This puts the product owner, or other leader, in control of this aspect of verifiable quality.</w:t>
+      </w:r>
+      <w:bookmarkStart w:id="0" w:name="_GoBack"/>
+      <w:bookmarkEnd w:id="0"/>
     </w:p>
     <w:p>
       <w:pPr>
         <w:pStyle w:val="Heading3"/>
       </w:pPr>
       <w:r>
-        <w:lastRenderedPageBreak/>
         <w:t>Inspections</w:t>
       </w:r>
     </w:p>
@@ -613,12 +1869,515 @@
         <w:t>Walk through a pull request getting inspected and how to run through the checklist – call something out and then finally let it pass inspection.</w:t>
       </w:r>
     </w:p>
-    <w:p>
-      <w:pPr>
-        <w:pStyle w:val="BodyText"/>
-      </w:pPr>
-      <w:bookmarkStart w:id="0" w:name="_GoBack"/>
-      <w:bookmarkEnd w:id="0"/>
+    <w:sdt>
+      <w:sdtPr>
+        <w:id w:val="2091108029"/>
+        <w:docPartObj>
+          <w:docPartGallery w:val="Bibliographies"/>
+          <w:docPartUnique/>
+        </w:docPartObj>
+      </w:sdtPr>
+      <w:sdtEndPr>
+        <w:rPr>
+          <w:rFonts w:ascii="Verdana" w:hAnsi="Verdana"/>
+          <w:b w:val="0"/>
+          <w:color w:val="auto"/>
+          <w:kern w:val="0"/>
+          <w:sz w:val="20"/>
+        </w:rPr>
+      </w:sdtEndPr>
+      <w:sdtContent>
+        <w:p>
+          <w:pPr>
+            <w:pStyle w:val="Heading1"/>
+          </w:pPr>
+          <w:r>
+            <w:t>Bibliography</w:t>
+          </w:r>
+        </w:p>
+        <w:sdt>
+          <w:sdtPr>
+            <w:id w:val="111145805"/>
+            <w:bibliography/>
+          </w:sdtPr>
+          <w:sdtEndPr>
+            <w:rPr>
+              <w:rFonts w:ascii="Verdana" w:eastAsia="Times New Roman" w:hAnsi="Verdana" w:cs="Times New Roman"/>
+              <w:sz w:val="20"/>
+              <w:szCs w:val="20"/>
+            </w:rPr>
+          </w:sdtEndPr>
+          <w:sdtContent>
+            <w:p>
+              <w:pPr>
+                <w:pStyle w:val="Bibliography"/>
+                <w:ind w:left="720" w:hanging="720"/>
+                <w:rPr>
+                  <w:noProof/>
+                </w:rPr>
+              </w:pPr>
+              <w:r>
+                <w:fldChar w:fldCharType="begin"/>
+              </w:r>
+              <w:r>
+                <w:instrText xml:space="preserve"> BIBLIOGRAPHY </w:instrText>
+              </w:r>
+              <w:r>
+                <w:fldChar w:fldCharType="separate"/>
+              </w:r>
+              <w:r>
+                <w:rPr>
+                  <w:noProof/>
+                </w:rPr>
+                <w:t>(n.d.). Retrieved from DevOps at Microsoft: https://docs.microsoft.com/en-us/azure/devops/learn/devops-at-microsoft/</w:t>
+              </w:r>
+            </w:p>
+            <w:p>
+              <w:pPr>
+                <w:pStyle w:val="Bibliography"/>
+                <w:ind w:left="720" w:hanging="720"/>
+                <w:rPr>
+                  <w:noProof/>
+                </w:rPr>
+              </w:pPr>
+              <w:r>
+                <w:rPr>
+                  <w:i/>
+                  <w:iCs/>
+                  <w:noProof/>
+                </w:rPr>
+                <w:t>Adopt a Git branching strategy</w:t>
+              </w:r>
+              <w:r>
+                <w:rPr>
+                  <w:noProof/>
+                </w:rPr>
+                <w:t>. (n.d.). Retrieved 2 18, 2019, from https://docs.microsoft.com/en-us/azure/devops/repos/git/git-branching-guidance?view=azure-devops</w:t>
+              </w:r>
+            </w:p>
+            <w:p>
+              <w:pPr>
+                <w:pStyle w:val="Bibliography"/>
+                <w:ind w:left="720" w:hanging="720"/>
+                <w:rPr>
+                  <w:noProof/>
+                </w:rPr>
+              </w:pPr>
+              <w:r>
+                <w:rPr>
+                  <w:i/>
+                  <w:iCs/>
+                  <w:noProof/>
+                </w:rPr>
+                <w:t>Azure Boards Documentation</w:t>
+              </w:r>
+              <w:r>
+                <w:rPr>
+                  <w:noProof/>
+                </w:rPr>
+                <w:t>. (n.d.). Retrieved from https://docs.microsoft.com/en-us/azure/devops/boards/?view=azure-devops</w:t>
+              </w:r>
+            </w:p>
+            <w:p>
+              <w:pPr>
+                <w:pStyle w:val="Bibliography"/>
+                <w:ind w:left="720" w:hanging="720"/>
+                <w:rPr>
+                  <w:noProof/>
+                </w:rPr>
+              </w:pPr>
+              <w:r>
+                <w:rPr>
+                  <w:noProof/>
+                </w:rPr>
+                <w:t xml:space="preserve">Beck, K. (2002). </w:t>
+              </w:r>
+              <w:r>
+                <w:rPr>
+                  <w:i/>
+                  <w:iCs/>
+                  <w:noProof/>
+                </w:rPr>
+                <w:t>Test Driven Development: By Example.</w:t>
+              </w:r>
+              <w:r>
+                <w:rPr>
+                  <w:noProof/>
+                </w:rPr>
+                <w:t xml:space="preserve"> Addison-Wesley Professional.</w:t>
+              </w:r>
+            </w:p>
+            <w:p>
+              <w:pPr>
+                <w:pStyle w:val="Bibliography"/>
+                <w:ind w:left="720" w:hanging="720"/>
+                <w:rPr>
+                  <w:noProof/>
+                </w:rPr>
+              </w:pPr>
+              <w:r>
+                <w:rPr>
+                  <w:noProof/>
+                </w:rPr>
+                <w:t xml:space="preserve">Beck, K. (2002). </w:t>
+              </w:r>
+              <w:r>
+                <w:rPr>
+                  <w:i/>
+                  <w:iCs/>
+                  <w:noProof/>
+                </w:rPr>
+                <w:t>Test Driven Development: By Example.</w:t>
+              </w:r>
+              <w:r>
+                <w:rPr>
+                  <w:noProof/>
+                </w:rPr>
+                <w:t xml:space="preserve"> Addison-Wesley Professional.</w:t>
+              </w:r>
+            </w:p>
+            <w:p>
+              <w:pPr>
+                <w:pStyle w:val="Bibliography"/>
+                <w:ind w:left="720" w:hanging="720"/>
+                <w:rPr>
+                  <w:noProof/>
+                </w:rPr>
+              </w:pPr>
+              <w:r>
+                <w:rPr>
+                  <w:noProof/>
+                </w:rPr>
+                <w:t xml:space="preserve">Beck, K., Grenning, J., Martin, R. C., Beedle, M., Highsmith, J., Mellor, S., . . . Marick, B. (2001). </w:t>
+              </w:r>
+              <w:r>
+                <w:rPr>
+                  <w:i/>
+                  <w:iCs/>
+                  <w:noProof/>
+                </w:rPr>
+                <w:t>Manifesto for Agile Software Development</w:t>
+              </w:r>
+              <w:r>
+                <w:rPr>
+                  <w:noProof/>
+                </w:rPr>
+                <w:t>. Retrieved 2 18, 2019, from Agile Alliance: http://agilemanifesto.org/</w:t>
+              </w:r>
+            </w:p>
+            <w:p>
+              <w:pPr>
+                <w:pStyle w:val="Bibliography"/>
+                <w:ind w:left="720" w:hanging="720"/>
+                <w:rPr>
+                  <w:noProof/>
+                </w:rPr>
+              </w:pPr>
+              <w:r>
+                <w:rPr>
+                  <w:noProof/>
+                </w:rPr>
+                <w:t xml:space="preserve">Duvall, P. M. (2007). </w:t>
+              </w:r>
+              <w:r>
+                <w:rPr>
+                  <w:i/>
+                  <w:iCs/>
+                  <w:noProof/>
+                </w:rPr>
+                <w:t>Continuous Integration: Improving Software Quality and Reducing Risk.</w:t>
+              </w:r>
+              <w:r>
+                <w:rPr>
+                  <w:noProof/>
+                </w:rPr>
+                <w:t xml:space="preserve"> Addison Wesley.</w:t>
+              </w:r>
+            </w:p>
+            <w:p>
+              <w:pPr>
+                <w:pStyle w:val="Bibliography"/>
+                <w:ind w:left="720" w:hanging="720"/>
+                <w:rPr>
+                  <w:noProof/>
+                </w:rPr>
+              </w:pPr>
+              <w:r>
+                <w:rPr>
+                  <w:noProof/>
+                </w:rPr>
+                <w:t>Hammant, P. (n.d.). Retrieved from Trunk Based Development: https://trunkbaseddevelopment.com/</w:t>
+              </w:r>
+            </w:p>
+            <w:p>
+              <w:pPr>
+                <w:pStyle w:val="Bibliography"/>
+                <w:ind w:left="720" w:hanging="720"/>
+                <w:rPr>
+                  <w:noProof/>
+                </w:rPr>
+              </w:pPr>
+              <w:r>
+                <w:rPr>
+                  <w:noProof/>
+                </w:rPr>
+                <w:t xml:space="preserve">Humble, J. a. (2010). </w:t>
+              </w:r>
+              <w:r>
+                <w:rPr>
+                  <w:i/>
+                  <w:iCs/>
+                  <w:noProof/>
+                </w:rPr>
+                <w:t>Continuous Delivery: Reliable Software Releases through Build, Test, and Deployment Automation.</w:t>
+              </w:r>
+              <w:r>
+                <w:rPr>
+                  <w:noProof/>
+                </w:rPr>
+                <w:t xml:space="preserve"> Addison-Wesley.</w:t>
+              </w:r>
+            </w:p>
+            <w:p>
+              <w:pPr>
+                <w:pStyle w:val="Bibliography"/>
+                <w:ind w:left="720" w:hanging="720"/>
+                <w:rPr>
+                  <w:noProof/>
+                </w:rPr>
+              </w:pPr>
+              <w:r>
+                <w:rPr>
+                  <w:noProof/>
+                </w:rPr>
+                <w:t>Jones, C. (2012). Retrieved from SOFTWARE DEFECT ORIGINS AND REMOVAL METHODS: https://www.ifpug.org/Documents/Jones-SoftwareDefectOriginsAndRemovalMethodsDraft5.pdf</w:t>
+              </w:r>
+            </w:p>
+            <w:p>
+              <w:pPr>
+                <w:pStyle w:val="Bibliography"/>
+                <w:ind w:left="720" w:hanging="720"/>
+                <w:rPr>
+                  <w:noProof/>
+                </w:rPr>
+              </w:pPr>
+              <w:r>
+                <w:rPr>
+                  <w:noProof/>
+                </w:rPr>
+                <w:t xml:space="preserve">jones, C. (2016). </w:t>
+              </w:r>
+              <w:r>
+                <w:rPr>
+                  <w:i/>
+                  <w:iCs/>
+                  <w:noProof/>
+                </w:rPr>
+                <w:t>Exceeding 99% in Defect Removal Efficiency (DRE) for Software.</w:t>
+              </w:r>
+              <w:r>
+                <w:rPr>
+                  <w:noProof/>
+                </w:rPr>
+                <w:t xml:space="preserve"> Retrieved from http://www.ifpug.org/Documents/Toppin99percentDRE2016.pdf</w:t>
+              </w:r>
+            </w:p>
+            <w:p>
+              <w:pPr>
+                <w:pStyle w:val="Bibliography"/>
+                <w:ind w:left="720" w:hanging="720"/>
+                <w:rPr>
+                  <w:noProof/>
+                </w:rPr>
+              </w:pPr>
+              <w:r>
+                <w:rPr>
+                  <w:noProof/>
+                </w:rPr>
+                <w:t xml:space="preserve">Jones, C. (2017). </w:t>
+              </w:r>
+              <w:r>
+                <w:rPr>
+                  <w:i/>
+                  <w:iCs/>
+                  <w:noProof/>
+                </w:rPr>
+                <w:t>Software Economics and Function Point Metrics: Thirty years of IFPUG Progress.</w:t>
+              </w:r>
+              <w:r>
+                <w:rPr>
+                  <w:noProof/>
+                </w:rPr>
+                <w:t xml:space="preserve"> Retrieved from http://www.ifpug.org/wp-content/uploads/2017/04/IYSM.-Thirty-years-of-IFPUG.-Software-Economics-and-Function-Point-Metrics-Capers-Jones.pdf</w:t>
+              </w:r>
+            </w:p>
+            <w:p>
+              <w:pPr>
+                <w:pStyle w:val="Bibliography"/>
+                <w:ind w:left="720" w:hanging="720"/>
+                <w:rPr>
+                  <w:noProof/>
+                </w:rPr>
+              </w:pPr>
+              <w:r>
+                <w:rPr>
+                  <w:noProof/>
+                </w:rPr>
+                <w:t xml:space="preserve">Kim, G., Behr, K., &amp; Spafford, G. (2013). </w:t>
+              </w:r>
+              <w:r>
+                <w:rPr>
+                  <w:i/>
+                  <w:iCs/>
+                  <w:noProof/>
+                </w:rPr>
+                <w:t>The Phoenix Project: A Novel About IT, DevOps, and Helping Your Business Win</w:t>
+              </w:r>
+              <w:r>
+                <w:rPr>
+                  <w:noProof/>
+                </w:rPr>
+                <w:t>. Retrieved 2 18, 2019, from https://amazon.com/phoenix-project-devops-helping-business/dp/0988262592</w:t>
+              </w:r>
+            </w:p>
+            <w:p>
+              <w:pPr>
+                <w:pStyle w:val="Bibliography"/>
+                <w:ind w:left="720" w:hanging="720"/>
+                <w:rPr>
+                  <w:noProof/>
+                </w:rPr>
+              </w:pPr>
+              <w:r>
+                <w:rPr>
+                  <w:i/>
+                  <w:iCs/>
+                  <w:noProof/>
+                </w:rPr>
+                <w:t>Microsoft to acquire GitHub for $7.5 billion</w:t>
+              </w:r>
+              <w:r>
+                <w:rPr>
+                  <w:noProof/>
+                </w:rPr>
+                <w:t>. (n.d.). Retrieved 2 18, 2019, from https://news.microsoft.com/2018/06/04/microsoft-to-acquire-github-for-7-5-billion/</w:t>
+              </w:r>
+            </w:p>
+            <w:p>
+              <w:pPr>
+                <w:pStyle w:val="Bibliography"/>
+                <w:ind w:left="720" w:hanging="720"/>
+                <w:rPr>
+                  <w:noProof/>
+                </w:rPr>
+              </w:pPr>
+              <w:r>
+                <w:rPr>
+                  <w:noProof/>
+                </w:rPr>
+                <w:t xml:space="preserve">Microsoft. (n.d.). </w:t>
+              </w:r>
+              <w:r>
+                <w:rPr>
+                  <w:i/>
+                  <w:iCs/>
+                  <w:noProof/>
+                </w:rPr>
+                <w:t>TypeScript in Visual Studio Code</w:t>
+              </w:r>
+              <w:r>
+                <w:rPr>
+                  <w:noProof/>
+                </w:rPr>
+                <w:t>. Retrieved from https://code.visualstudio.com/docs/languages/typescript</w:t>
+              </w:r>
+            </w:p>
+            <w:p>
+              <w:pPr>
+                <w:pStyle w:val="Bibliography"/>
+                <w:ind w:left="720" w:hanging="720"/>
+                <w:rPr>
+                  <w:noProof/>
+                </w:rPr>
+              </w:pPr>
+              <w:r>
+                <w:rPr>
+                  <w:noProof/>
+                </w:rPr>
+                <w:t xml:space="preserve">Newkirk, J. W., &amp; Vorontsov, A. A. (2004). </w:t>
+              </w:r>
+              <w:r>
+                <w:rPr>
+                  <w:i/>
+                  <w:iCs/>
+                  <w:noProof/>
+                </w:rPr>
+                <w:t>Test-Driven Development in Microsoft .NET</w:t>
+              </w:r>
+              <w:r>
+                <w:rPr>
+                  <w:noProof/>
+                </w:rPr>
+                <w:t>. Retrieved 3 19, 2019, from https://amazon.com/test-driven-development-microsoft-developer-reference/dp/0735619484</w:t>
+              </w:r>
+            </w:p>
+            <w:p>
+              <w:pPr>
+                <w:pStyle w:val="Bibliography"/>
+                <w:ind w:left="720" w:hanging="720"/>
+                <w:rPr>
+                  <w:noProof/>
+                </w:rPr>
+              </w:pPr>
+              <w:r>
+                <w:rPr>
+                  <w:noProof/>
+                </w:rPr>
+                <w:t>Preston-Werner, T. (n.d.). Retrieved from Semantic Versioning 2.0.0: https://semver.org/</w:t>
+              </w:r>
+            </w:p>
+            <w:p>
+              <w:pPr>
+                <w:pStyle w:val="Bibliography"/>
+                <w:ind w:left="720" w:hanging="720"/>
+                <w:rPr>
+                  <w:noProof/>
+                </w:rPr>
+              </w:pPr>
+              <w:r>
+                <w:rPr>
+                  <w:i/>
+                  <w:iCs/>
+                  <w:noProof/>
+                </w:rPr>
+                <w:lastRenderedPageBreak/>
+                <w:t>TypeScript in Visual Studio Code</w:t>
+              </w:r>
+              <w:r>
+                <w:rPr>
+                  <w:noProof/>
+                </w:rPr>
+                <w:t>. (n.d.). Retrieved from https://code.visualstudio.com/docs/languages/typescript</w:t>
+              </w:r>
+            </w:p>
+            <w:p>
+              <w:r>
+                <w:rPr>
+                  <w:b/>
+                  <w:bCs/>
+                  <w:noProof/>
+                </w:rPr>
+                <w:fldChar w:fldCharType="end"/>
+              </w:r>
+            </w:p>
+          </w:sdtContent>
+        </w:sdt>
+      </w:sdtContent>
+    </w:sdt>
+    <w:p>
+      <w:pPr>
+        <w:pStyle w:val="BodyText"/>
+      </w:pPr>
     </w:p>
     <w:sectPr>
       <w:pgSz w:w="12240" w:h="15840"/>
@@ -665,6 +2424,300 @@
       </w:r>
     </w:p>
   </w:footnote>
+  <w:footnote w:id="1">
+    <w:p>
+      <w:pPr>
+        <w:pStyle w:val="FootnoteText"/>
+      </w:pPr>
+      <w:r>
+        <w:rPr>
+          <w:rStyle w:val="FootnoteReference"/>
+        </w:rPr>
+        <w:footnoteRef/>
+      </w:r>
+      <w:r>
+        <w:t xml:space="preserve"> </w:t>
+      </w:r>
+      <w:sdt>
+        <w:sdtPr>
+          <w:id w:val="-1366670472"/>
+          <w:citation/>
+        </w:sdtPr>
+        <w:sdtContent>
+          <w:r>
+            <w:fldChar w:fldCharType="begin"/>
+          </w:r>
+          <w:r>
+            <w:instrText xml:space="preserve"> CITATION Cap12 \l 1033 </w:instrText>
+          </w:r>
+          <w:r>
+            <w:fldChar w:fldCharType="separate"/>
+          </w:r>
+          <w:r>
+            <w:rPr>
+              <w:noProof/>
+            </w:rPr>
+            <w:t>(Jones, 2012)</w:t>
+          </w:r>
+          <w:r>
+            <w:fldChar w:fldCharType="end"/>
+          </w:r>
+        </w:sdtContent>
+      </w:sdt>
+    </w:p>
+  </w:footnote>
+  <w:footnote w:id="2">
+    <w:p>
+      <w:pPr>
+        <w:pStyle w:val="FootnoteText"/>
+      </w:pPr>
+      <w:r>
+        <w:rPr>
+          <w:rStyle w:val="FootnoteReference"/>
+        </w:rPr>
+        <w:footnoteRef/>
+      </w:r>
+      <w:r>
+        <w:t xml:space="preserve"> </w:t>
+      </w:r>
+      <w:sdt>
+        <w:sdtPr>
+          <w:id w:val="-1726908250"/>
+          <w:citation/>
+        </w:sdtPr>
+        <w:sdtContent>
+          <w:r>
+            <w:fldChar w:fldCharType="begin"/>
+          </w:r>
+          <w:r>
+            <w:instrText xml:space="preserve"> CITATION Jon17 \l 1033 </w:instrText>
+          </w:r>
+          <w:r>
+            <w:fldChar w:fldCharType="separate"/>
+          </w:r>
+          <w:r>
+            <w:rPr>
+              <w:noProof/>
+            </w:rPr>
+            <w:t>(Jones, Software Economics and Function Point Metrics: Thirty years of IFPUG Progress, 2017)</w:t>
+          </w:r>
+          <w:r>
+            <w:fldChar w:fldCharType="end"/>
+          </w:r>
+        </w:sdtContent>
+      </w:sdt>
+    </w:p>
+  </w:footnote>
+  <w:footnote w:id="3">
+    <w:p>
+      <w:pPr>
+        <w:pStyle w:val="FootnoteText"/>
+      </w:pPr>
+      <w:r>
+        <w:rPr>
+          <w:rStyle w:val="FootnoteReference"/>
+        </w:rPr>
+        <w:footnoteRef/>
+      </w:r>
+      <w:r>
+        <w:t xml:space="preserve"> </w:t>
+      </w:r>
+      <w:sdt>
+        <w:sdtPr>
+          <w:id w:val="-1384172738"/>
+          <w:citation/>
+        </w:sdtPr>
+        <w:sdtContent>
+          <w:r>
+            <w:fldChar w:fldCharType="begin"/>
+          </w:r>
+          <w:r>
+            <w:instrText xml:space="preserve"> CITATION jon16 \l 1033 </w:instrText>
+          </w:r>
+          <w:r>
+            <w:fldChar w:fldCharType="separate"/>
+          </w:r>
+          <w:r>
+            <w:rPr>
+              <w:noProof/>
+            </w:rPr>
+            <w:t>(jones, 2016)</w:t>
+          </w:r>
+          <w:r>
+            <w:fldChar w:fldCharType="end"/>
+          </w:r>
+        </w:sdtContent>
+      </w:sdt>
+    </w:p>
+  </w:footnote>
+  <w:footnote w:id="4">
+    <w:p>
+      <w:pPr>
+        <w:pStyle w:val="FootnoteText"/>
+      </w:pPr>
+      <w:r>
+        <w:rPr>
+          <w:rStyle w:val="FootnoteReference"/>
+        </w:rPr>
+        <w:footnoteRef/>
+      </w:r>
+      <w:r>
+        <w:t xml:space="preserve"> </w:t>
+      </w:r>
+      <w:sdt>
+        <w:sdtPr>
+          <w:id w:val="-1680033145"/>
+          <w:citation/>
+        </w:sdtPr>
+        <w:sdtContent>
+          <w:r>
+            <w:fldChar w:fldCharType="begin"/>
+          </w:r>
+          <w:r>
+            <w:instrText xml:space="preserve"> CITATION Ken021 \l 1033 </w:instrText>
+          </w:r>
+          <w:r>
+            <w:fldChar w:fldCharType="separate"/>
+          </w:r>
+          <w:r>
+            <w:rPr>
+              <w:noProof/>
+            </w:rPr>
+            <w:t>(Beck, Test Driven Development: By Example, 2002)</w:t>
+          </w:r>
+          <w:r>
+            <w:fldChar w:fldCharType="end"/>
+          </w:r>
+        </w:sdtContent>
+      </w:sdt>
+    </w:p>
+  </w:footnote>
+  <w:footnote w:id="5">
+    <w:p>
+      <w:pPr>
+        <w:pStyle w:val="FootnoteText"/>
+      </w:pPr>
+      <w:r>
+        <w:rPr>
+          <w:rStyle w:val="FootnoteReference"/>
+        </w:rPr>
+        <w:footnoteRef/>
+      </w:r>
+      <w:r>
+        <w:t xml:space="preserve"> </w:t>
+      </w:r>
+      <w:sdt>
+        <w:sdtPr>
+          <w:id w:val="-1283031847"/>
+          <w:citation/>
+        </w:sdtPr>
+        <w:sdtContent>
+          <w:r>
+            <w:fldChar w:fldCharType="begin"/>
+          </w:r>
+          <w:r>
+            <w:instrText xml:space="preserve">CITATION New04 \l 1033 </w:instrText>
+          </w:r>
+          <w:r>
+            <w:fldChar w:fldCharType="separate"/>
+          </w:r>
+          <w:r>
+            <w:rPr>
+              <w:noProof/>
+            </w:rPr>
+            <w:t>(Newkirk &amp; Vorontsov, 2004)</w:t>
+          </w:r>
+          <w:r>
+            <w:fldChar w:fldCharType="end"/>
+          </w:r>
+        </w:sdtContent>
+      </w:sdt>
+    </w:p>
+  </w:footnote>
+  <w:footnote w:id="6">
+    <w:p>
+      <w:pPr>
+        <w:pStyle w:val="FootnoteText"/>
+      </w:pPr>
+      <w:r>
+        <w:rPr>
+          <w:rStyle w:val="FootnoteReference"/>
+        </w:rPr>
+        <w:footnoteRef/>
+      </w:r>
+      <w:r>
+        <w:t xml:space="preserve"> </w:t>
+      </w:r>
+      <w:sdt>
+        <w:sdtPr>
+          <w:id w:val="935022632"/>
+          <w:citation/>
+        </w:sdtPr>
+        <w:sdtContent>
+          <w:r>
+            <w:fldChar w:fldCharType="begin"/>
+          </w:r>
+          <w:r>
+            <w:instrText xml:space="preserve"> CITATION Roslyn \l 1033 </w:instrText>
+          </w:r>
+          <w:r>
+            <w:fldChar w:fldCharType="separate"/>
+          </w:r>
+          <w:r>
+            <w:rPr>
+              <w:noProof/>
+            </w:rPr>
+            <w:t>(Microsoft, n.d.)</w:t>
+          </w:r>
+          <w:r>
+            <w:fldChar w:fldCharType="end"/>
+          </w:r>
+        </w:sdtContent>
+      </w:sdt>
+    </w:p>
+  </w:footnote>
+  <w:footnote w:id="7">
+    <w:p>
+      <w:pPr>
+        <w:pStyle w:val="FootnoteText"/>
+      </w:pPr>
+      <w:r>
+        <w:rPr>
+          <w:rStyle w:val="FootnoteReference"/>
+        </w:rPr>
+        <w:footnoteRef/>
+      </w:r>
+      <w:r>
+        <w:t xml:space="preserve"> </w:t>
+      </w:r>
+      <w:sdt>
+        <w:sdtPr>
+          <w:id w:val="-532429156"/>
+          <w:citation/>
+        </w:sdtPr>
+        <w:sdtContent>
+          <w:r>
+            <w:fldChar w:fldCharType="begin"/>
+          </w:r>
+          <w:r>
+            <w:instrText xml:space="preserve"> CITATION AzDOTest \l 1033 </w:instrText>
+          </w:r>
+          <w:r>
+            <w:fldChar w:fldCharType="separate"/>
+          </w:r>
+          <w:r>
+            <w:rPr>
+              <w:noProof/>
+            </w:rPr>
+            <w:t>(Microsoft/Azure, n.d.)</w:t>
+          </w:r>
+          <w:r>
+            <w:fldChar w:fldCharType="end"/>
+          </w:r>
+        </w:sdtContent>
+      </w:sdt>
+    </w:p>
+  </w:footnote>
 </w:footnotes>
 </file>
 
@@ -4330,6 +6383,119 @@
     </w:lvl>
   </w:abstractNum>
   <w:abstractNum w:abstractNumId="32" w15:restartNumberingAfterBreak="0">
+    <w:nsid w:val="708203AF"/>
+    <w:multiLevelType w:val="hybridMultilevel"/>
+    <w:tmpl w:val="94225498"/>
+    <w:lvl w:ilvl="0" w:tplc="04090001">
+      <w:start w:val="1"/>
+      <w:numFmt w:val="bullet"/>
+      <w:lvlText w:val=""/>
+      <w:lvlJc w:val="left"/>
+      <w:pPr>
+        <w:ind w:left="720" w:hanging="360"/>
+      </w:pPr>
+      <w:rPr>
+        <w:rFonts w:ascii="Symbol" w:eastAsia="Times New Roman" w:hAnsi="Symbol" w:cs="Times New Roman" w:hint="default"/>
+      </w:rPr>
+    </w:lvl>
+    <w:lvl w:ilvl="1" w:tplc="04090003" w:tentative="1">
+      <w:start w:val="1"/>
+      <w:numFmt w:val="bullet"/>
+      <w:lvlText w:val="o"/>
+      <w:lvlJc w:val="left"/>
+      <w:pPr>
+        <w:ind w:left="1440" w:hanging="360"/>
+      </w:pPr>
+      <w:rPr>
+        <w:rFonts w:ascii="Courier New" w:hAnsi="Courier New" w:cs="Courier New" w:hint="default"/>
+      </w:rPr>
+    </w:lvl>
+    <w:lvl w:ilvl="2" w:tplc="04090005" w:tentative="1">
+      <w:start w:val="1"/>
+      <w:numFmt w:val="bullet"/>
+      <w:lvlText w:val=""/>
+      <w:lvlJc w:val="left"/>
+      <w:pPr>
+        <w:ind w:left="2160" w:hanging="360"/>
+      </w:pPr>
+      <w:rPr>
+        <w:rFonts w:ascii="Wingdings" w:hAnsi="Wingdings" w:hint="default"/>
+      </w:rPr>
+    </w:lvl>
+    <w:lvl w:ilvl="3" w:tplc="04090001" w:tentative="1">
+      <w:start w:val="1"/>
+      <w:numFmt w:val="bullet"/>
+      <w:lvlText w:val=""/>
+      <w:lvlJc w:val="left"/>
+      <w:pPr>
+        <w:ind w:left="2880" w:hanging="360"/>
+      </w:pPr>
+      <w:rPr>
+        <w:rFonts w:ascii="Symbol" w:hAnsi="Symbol" w:hint="default"/>
+      </w:rPr>
+    </w:lvl>
+    <w:lvl w:ilvl="4" w:tplc="04090003" w:tentative="1">
+      <w:start w:val="1"/>
+      <w:numFmt w:val="bullet"/>
+      <w:lvlText w:val="o"/>
+      <w:lvlJc w:val="left"/>
+      <w:pPr>
+        <w:ind w:left="3600" w:hanging="360"/>
+      </w:pPr>
+      <w:rPr>
+        <w:rFonts w:ascii="Courier New" w:hAnsi="Courier New" w:cs="Courier New" w:hint="default"/>
+      </w:rPr>
+    </w:lvl>
+    <w:lvl w:ilvl="5" w:tplc="04090005" w:tentative="1">
+      <w:start w:val="1"/>
+      <w:numFmt w:val="bullet"/>
+      <w:lvlText w:val=""/>
+      <w:lvlJc w:val="left"/>
+      <w:pPr>
+        <w:ind w:left="4320" w:hanging="360"/>
+      </w:pPr>
+      <w:rPr>
+        <w:rFonts w:ascii="Wingdings" w:hAnsi="Wingdings" w:hint="default"/>
+      </w:rPr>
+    </w:lvl>
+    <w:lvl w:ilvl="6" w:tplc="04090001" w:tentative="1">
+      <w:start w:val="1"/>
+      <w:numFmt w:val="bullet"/>
+      <w:lvlText w:val=""/>
+      <w:lvlJc w:val="left"/>
+      <w:pPr>
+        <w:ind w:left="5040" w:hanging="360"/>
+      </w:pPr>
+      <w:rPr>
+        <w:rFonts w:ascii="Symbol" w:hAnsi="Symbol" w:hint="default"/>
+      </w:rPr>
+    </w:lvl>
+    <w:lvl w:ilvl="7" w:tplc="04090003" w:tentative="1">
+      <w:start w:val="1"/>
+      <w:numFmt w:val="bullet"/>
+      <w:lvlText w:val="o"/>
+      <w:lvlJc w:val="left"/>
+      <w:pPr>
+        <w:ind w:left="5760" w:hanging="360"/>
+      </w:pPr>
+      <w:rPr>
+        <w:rFonts w:ascii="Courier New" w:hAnsi="Courier New" w:cs="Courier New" w:hint="default"/>
+      </w:rPr>
+    </w:lvl>
+    <w:lvl w:ilvl="8" w:tplc="04090005" w:tentative="1">
+      <w:start w:val="1"/>
+      <w:numFmt w:val="bullet"/>
+      <w:lvlText w:val=""/>
+      <w:lvlJc w:val="left"/>
+      <w:pPr>
+        <w:ind w:left="6480" w:hanging="360"/>
+      </w:pPr>
+      <w:rPr>
+        <w:rFonts w:ascii="Wingdings" w:hAnsi="Wingdings" w:hint="default"/>
+      </w:rPr>
+    </w:lvl>
+  </w:abstractNum>
+  <w:abstractNum w:abstractNumId="33" w15:restartNumberingAfterBreak="0">
     <w:nsid w:val="71004F6B"/>
     <w:multiLevelType w:val="hybridMultilevel"/>
     <w:tmpl w:val="2996BBD8"/>
@@ -4442,7 +6608,7 @@
       </w:rPr>
     </w:lvl>
   </w:abstractNum>
-  <w:abstractNum w:abstractNumId="33" w15:restartNumberingAfterBreak="0">
+  <w:abstractNum w:abstractNumId="34" w15:restartNumberingAfterBreak="0">
     <w:nsid w:val="78760843"/>
     <w:multiLevelType w:val="hybridMultilevel"/>
     <w:tmpl w:val="E63C2764"/>
@@ -4554,7 +6720,7 @@
       </w:rPr>
     </w:lvl>
   </w:abstractNum>
-  <w:abstractNum w:abstractNumId="34" w15:restartNumberingAfterBreak="0">
+  <w:abstractNum w:abstractNumId="35" w15:restartNumberingAfterBreak="0">
     <w:nsid w:val="7C034422"/>
     <w:multiLevelType w:val="hybridMultilevel"/>
     <w:tmpl w:val="365A6E4A"/>
@@ -4701,7 +6867,7 @@
     <w:abstractNumId w:val="3"/>
   </w:num>
   <w:num w:numId="20">
-    <w:abstractNumId w:val="32"/>
+    <w:abstractNumId w:val="33"/>
   </w:num>
   <w:num w:numId="21">
     <w:abstractNumId w:val="14"/>
@@ -4713,7 +6879,7 @@
     <w:abstractNumId w:val="1"/>
   </w:num>
   <w:num w:numId="24">
-    <w:abstractNumId w:val="33"/>
+    <w:abstractNumId w:val="34"/>
   </w:num>
   <w:num w:numId="25">
     <w:abstractNumId w:val="29"/>
@@ -4749,7 +6915,7 @@
     <w:abstractNumId w:val="28"/>
   </w:num>
   <w:num w:numId="33">
-    <w:abstractNumId w:val="34"/>
+    <w:abstractNumId w:val="35"/>
   </w:num>
   <w:num w:numId="34">
     <w:abstractNumId w:val="24"/>
@@ -4768,6 +6934,9 @@
   </w:num>
   <w:num w:numId="39">
     <w:abstractNumId w:val="10"/>
+  </w:num>
+  <w:num w:numId="40">
+    <w:abstractNumId w:val="32"/>
   </w:num>
 </w:numbering>
 </file>
@@ -6090,6 +8259,68 @@
       <w:rFonts w:ascii="Calibri" w:hAnsi="Calibri"/>
     </w:rPr>
   </w:style>
+  <w:style w:type="table" w:styleId="TableGridLight">
+    <w:name w:val="Grid Table Light"/>
+    <w:basedOn w:val="TableNormal"/>
+    <w:uiPriority w:val="40"/>
+    <w:rsid w:val="00DA02B0"/>
+    <w:tblPr>
+      <w:tblBorders>
+        <w:top w:val="single" w:sz="4" w:space="0" w:color="BFBFBF" w:themeColor="background1" w:themeShade="BF"/>
+        <w:left w:val="single" w:sz="4" w:space="0" w:color="BFBFBF" w:themeColor="background1" w:themeShade="BF"/>
+        <w:bottom w:val="single" w:sz="4" w:space="0" w:color="BFBFBF" w:themeColor="background1" w:themeShade="BF"/>
+        <w:right w:val="single" w:sz="4" w:space="0" w:color="BFBFBF" w:themeColor="background1" w:themeShade="BF"/>
+        <w:insideH w:val="single" w:sz="4" w:space="0" w:color="BFBFBF" w:themeColor="background1" w:themeShade="BF"/>
+        <w:insideV w:val="single" w:sz="4" w:space="0" w:color="BFBFBF" w:themeColor="background1" w:themeShade="BF"/>
+      </w:tblBorders>
+    </w:tblPr>
+  </w:style>
+  <w:style w:type="table" w:styleId="PlainTable4">
+    <w:name w:val="Plain Table 4"/>
+    <w:basedOn w:val="TableNormal"/>
+    <w:uiPriority w:val="44"/>
+    <w:rsid w:val="00DA02B0"/>
+    <w:tblPr>
+      <w:tblStyleRowBandSize w:val="1"/>
+      <w:tblStyleColBandSize w:val="1"/>
+    </w:tblPr>
+    <w:tblStylePr w:type="firstRow">
+      <w:rPr>
+        <w:b/>
+        <w:bCs/>
+      </w:rPr>
+    </w:tblStylePr>
+    <w:tblStylePr w:type="lastRow">
+      <w:rPr>
+        <w:b/>
+        <w:bCs/>
+      </w:rPr>
+    </w:tblStylePr>
+    <w:tblStylePr w:type="firstCol">
+      <w:rPr>
+        <w:b/>
+        <w:bCs/>
+      </w:rPr>
+    </w:tblStylePr>
+    <w:tblStylePr w:type="lastCol">
+      <w:rPr>
+        <w:b/>
+        <w:bCs/>
+      </w:rPr>
+    </w:tblStylePr>
+    <w:tblStylePr w:type="band1Vert">
+      <w:tblPr/>
+      <w:tcPr>
+        <w:shd w:val="clear" w:color="auto" w:fill="F2F2F2" w:themeFill="background1" w:themeFillShade="F2"/>
+      </w:tcPr>
+    </w:tblStylePr>
+    <w:tblStylePr w:type="band1Horz">
+      <w:tblPr/>
+      <w:tcPr>
+        <w:shd w:val="clear" w:color="auto" w:fill="F2F2F2" w:themeFill="background1" w:themeFillShade="F2"/>
+      </w:tcPr>
+    </w:tblStylePr>
+  </w:style>
 </w:styles>
 </file>
 
@@ -6907,6 +9138,116 @@
     <b:URL>https://semver.org/</b:URL>
     <b:RefOrder>14</b:RefOrder>
   </b:Source>
+  <b:Source>
+    <b:Tag>Jon17</b:Tag>
+    <b:SourceType>DocumentFromInternetSite</b:SourceType>
+    <b:Guid>{53BF475A-84B1-47E1-89E8-DA8DB14933D0}</b:Guid>
+    <b:Title>Software Economics and Function Point Metrics: Thirty years of IFPUG Progress</b:Title>
+    <b:Year>2017</b:Year>
+    <b:URL>http://www.ifpug.org/wp-content/uploads/2017/04/IYSM.-Thirty-years-of-IFPUG.-Software-Economics-and-Function-Point-Metrics-Capers-Jones.pdf</b:URL>
+    <b:Author>
+      <b:Author>
+        <b:NameList>
+          <b:Person>
+            <b:Last>Jones</b:Last>
+            <b:First>Capers</b:First>
+          </b:Person>
+        </b:NameList>
+      </b:Author>
+    </b:Author>
+    <b:RefOrder>15</b:RefOrder>
+  </b:Source>
+  <b:Source>
+    <b:Tag>jon16</b:Tag>
+    <b:SourceType>DocumentFromInternetSite</b:SourceType>
+    <b:Guid>{BEE2F8B0-9D27-4721-8E73-A056DDE447FC}</b:Guid>
+    <b:Author>
+      <b:Author>
+        <b:NameList>
+          <b:Person>
+            <b:Last>jones</b:Last>
+            <b:First>Capers</b:First>
+          </b:Person>
+        </b:NameList>
+      </b:Author>
+    </b:Author>
+    <b:Title>Exceeding 99% in Defect Removal Efficiency (DRE) for Software</b:Title>
+    <b:Year>2016</b:Year>
+    <b:URL>http://www.ifpug.org/Documents/Toppin99percentDRE2016.pdf</b:URL>
+    <b:RefOrder>16</b:RefOrder>
+  </b:Source>
+  <b:Source>
+    <b:Tag>Ken021</b:Tag>
+    <b:SourceType>Book</b:SourceType>
+    <b:Guid>{BEDA48EC-AA94-4991-9739-5E1F026E5A62}</b:Guid>
+    <b:Title>Test Driven Development: By Example</b:Title>
+    <b:Year>2002</b:Year>
+    <b:Author>
+      <b:Author>
+        <b:NameList>
+          <b:Person>
+            <b:Last>Beck</b:Last>
+            <b:First>Kent</b:First>
+          </b:Person>
+        </b:NameList>
+      </b:Author>
+    </b:Author>
+    <b:Publisher>Addison-Wesley Professional</b:Publisher>
+    <b:RefOrder>17</b:RefOrder>
+  </b:Source>
+  <b:Source>
+    <b:Tag>New04</b:Tag>
+    <b:SourceType>Book</b:SourceType>
+    <b:Guid>{3524CF92-A9C0-4183-9785-82F769CBEE31}</b:Guid>
+    <b:Author>
+      <b:Author>
+        <b:NameList>
+          <b:Person>
+            <b:Last>Newkirk</b:Last>
+            <b:First>James</b:First>
+            <b:Middle>W.</b:Middle>
+          </b:Person>
+          <b:Person>
+            <b:Last>Vorontsov</b:Last>
+            <b:First>Alexei</b:First>
+            <b:Middle>A.</b:Middle>
+          </b:Person>
+        </b:NameList>
+      </b:Author>
+    </b:Author>
+    <b:Title>Test-Driven Development in Microsoft .NET</b:Title>
+    <b:Year>2004</b:Year>
+    <b:Publisher>Microsoft Press</b:Publisher>
+    <b:RefOrder>18</b:RefOrder>
+  </b:Source>
+  <b:Source>
+    <b:Tag>Roslyn</b:Tag>
+    <b:SourceType>InternetSite</b:SourceType>
+    <b:Guid>{4212121D-A0E6-4498-B468-87009D3717EA}</b:Guid>
+    <b:Title>Get started with Roslyn analyzers</b:Title>
+    <b:Author>
+      <b:Author>
+        <b:Corporate>Microsoft</b:Corporate>
+      </b:Author>
+    </b:Author>
+    <b:InternetSiteTitle>Visual Studio Docs</b:InternetSiteTitle>
+    <b:URL>https://docs.microsoft.com/en-us/visualstudio/extensibility/getting-started-with-roslyn-analyzers?view=vs-2017</b:URL>
+    <b:RefOrder>19</b:RefOrder>
+  </b:Source>
+  <b:Source>
+    <b:Tag>AzDOTest</b:Tag>
+    <b:SourceType>InternetSite</b:SourceType>
+    <b:Guid>{1DCB9B86-CC86-4FF4-BE7E-13A35386E6FE}</b:Guid>
+    <b:Author>
+      <b:Author>
+        <b:Corporate>Microsoft/Azure</b:Corporate>
+      </b:Author>
+    </b:Author>
+    <b:Title>Shift Left to Make Testing Fast and Reliable</b:Title>
+    <b:InternetSiteTitle>Azure DevOps Docs</b:InternetSiteTitle>
+    <b:URL>https://docs.microsoft.com/en-us/azure/devops/learn/devops-at-microsoft/shift-left-make-testing-fast-reliable#test-taxonomy</b:URL>
+    <b:RefOrder>20</b:RefOrder>
+  </b:Source>
 </b:Sources>
 </file>
 
@@ -6947,7 +9288,7 @@
 </file>
 
 <file path=customXml/itemProps4.xml><?xml version="1.0" encoding="utf-8"?>
-<ds:datastoreItem xmlns:ds="http://schemas.openxmlformats.org/officeDocument/2006/customXml" ds:itemID="{BBF945B5-FE6E-4F52-9E43-C4321EC850BF}">
+<ds:datastoreItem xmlns:ds="http://schemas.openxmlformats.org/officeDocument/2006/customXml" ds:itemID="{914F7F9B-4304-4AA2-8F9E-F6221D3602F4}">
   <ds:schemaRefs>
     <ds:schemaRef ds:uri="http://schemas.openxmlformats.org/officeDocument/2006/bibliography"/>
     <ds:schemaRef ds:uri="urn:schemas-microsoft-com:xslt"/>

</xml_diff>